<commit_message>
[VSW][APP] Add Source Code/index.php.txt
[ISSUE] None
[DES] add source code
</commit_message>
<xml_diff>
--- a/Document/Đồ án khóa luận_ReviewedByTuanNA.docx
+++ b/Document/Đồ án khóa luận_ReviewedByTuanNA.docx
@@ -14065,25 +14065,282 @@
           <w:lang w:val="en-US"/>
         </w:rPr>
       </w:pPr>
-      <w:commentRangeStart w:id="142"/>
-      <w:r>
-        <w:rPr>
-          <w:rStyle w:val="CommentReference"/>
-        </w:rPr>
-        <w:lastRenderedPageBreak/>
-        <w:commentReference w:id="143"/>
-      </w:r>
-      <w:commentRangeEnd w:id="142"/>
       <w:r>
         <w:rPr>
           <w:noProof/>
           <w:lang w:val="en-US" w:eastAsia="en-US"/>
         </w:rPr>
+        <w:lastRenderedPageBreak/>
         <w:drawing>
           <wp:inline distT="0" distB="0" distL="0" distR="0" wp14:anchorId="3DB5B1D0" wp14:editId="669A1C41">
             <wp:extent cx="5943600" cy="4196080"/>
             <wp:effectExtent l="0" t="0" r="0" b="0"/>
             <wp:docPr id="67" name="Picture 67"/>
+            <wp:cNvGraphicFramePr>
+              <a:graphicFrameLocks xmlns:a="http://schemas.openxmlformats.org/drawingml/2006/main" noChangeAspect="1"/>
+            </wp:cNvGraphicFramePr>
+            <a:graphic xmlns:a="http://schemas.openxmlformats.org/drawingml/2006/main">
+              <a:graphicData uri="http://schemas.openxmlformats.org/drawingml/2006/picture">
+                <pic:pic xmlns:pic="http://schemas.openxmlformats.org/drawingml/2006/picture">
+                  <pic:nvPicPr>
+                    <pic:cNvPr id="1" name=""/>
+                    <pic:cNvPicPr/>
+                  </pic:nvPicPr>
+                  <pic:blipFill>
+                    <a:blip r:embed="rId59"/>
+                    <a:stretch>
+                      <a:fillRect/>
+                    </a:stretch>
+                  </pic:blipFill>
+                  <pic:spPr>
+                    <a:xfrm>
+                      <a:off x="0" y="0"/>
+                      <a:ext cx="5943600" cy="4196080"/>
+                    </a:xfrm>
+                    <a:prstGeom prst="rect">
+                      <a:avLst/>
+                    </a:prstGeom>
+                  </pic:spPr>
+                </pic:pic>
+              </a:graphicData>
+            </a:graphic>
+          </wp:inline>
+        </w:drawing>
+      </w:r>
+    </w:p>
+    <w:p>
+      <w:pPr>
+        <w:rPr>
+          <w:rFonts w:ascii="Times New Roman" w:hAnsi="Times New Roman"/>
+          <w:sz w:val="26"/>
+          <w:szCs w:val="26"/>
+          <w:lang w:val="en-US"/>
+        </w:rPr>
+      </w:pPr>
+      <w:r>
+        <w:rPr>
+          <w:rFonts w:ascii="Times New Roman" w:hAnsi="Times New Roman"/>
+          <w:sz w:val="26"/>
+          <w:szCs w:val="26"/>
+          <w:lang w:val="en-US"/>
+        </w:rPr>
+        <w:tab/>
+      </w:r>
+      <w:r>
+        <w:rPr>
+          <w:rFonts w:ascii="Times New Roman" w:hAnsi="Times New Roman"/>
+          <w:sz w:val="26"/>
+          <w:szCs w:val="26"/>
+          <w:lang w:val="en-US"/>
+        </w:rPr>
+        <w:tab/>
+      </w:r>
+      <w:r>
+        <w:rPr>
+          <w:rFonts w:ascii="Times New Roman" w:hAnsi="Times New Roman"/>
+          <w:sz w:val="26"/>
+          <w:szCs w:val="26"/>
+          <w:lang w:val="en-US"/>
+        </w:rPr>
+        <w:tab/>
+      </w:r>
+      <w:r>
+        <w:rPr>
+          <w:rFonts w:ascii="Times New Roman" w:hAnsi="Times New Roman"/>
+          <w:sz w:val="26"/>
+          <w:szCs w:val="26"/>
+          <w:lang w:val="en-US"/>
+        </w:rPr>
+        <w:tab/>
+        <w:t>Hình 3.2: Biểu đổ use case tổng quát.</w:t>
+      </w:r>
+    </w:p>
+    <w:p>
+      <w:pPr>
+        <w:ind w:firstLine="0"/>
+        <w:rPr>
+          <w:rFonts w:ascii="Times New Roman" w:hAnsi="Times New Roman"/>
+          <w:b/>
+          <w:sz w:val="26"/>
+          <w:szCs w:val="26"/>
+          <w:lang w:val="en-US"/>
+        </w:rPr>
+      </w:pPr>
+      <w:r>
+        <w:rPr>
+          <w:rFonts w:ascii="Times New Roman" w:hAnsi="Times New Roman"/>
+          <w:b/>
+          <w:sz w:val="26"/>
+          <w:szCs w:val="26"/>
+          <w:lang w:val="en-US"/>
+        </w:rPr>
+        <w:t xml:space="preserve">3.2.2. </w:t>
+      </w:r>
+      <w:r>
+        <w:rPr>
+          <w:rFonts w:ascii="Times New Roman" w:hAnsi="Times New Roman"/>
+          <w:b/>
+          <w:sz w:val="26"/>
+          <w:szCs w:val="26"/>
+          <w:lang w:val="en-US"/>
+        </w:rPr>
+        <w:t>Use case tác nhân khách hàng</w:t>
+      </w:r>
+    </w:p>
+    <w:p>
+      <w:pPr>
+        <w:ind w:firstLine="0"/>
+        <w:rPr>
+          <w:rFonts w:ascii="Times New Roman" w:hAnsi="Times New Roman"/>
+          <w:b/>
+          <w:sz w:val="26"/>
+          <w:szCs w:val="26"/>
+          <w:lang w:val="en-US"/>
+        </w:rPr>
+      </w:pPr>
+      <w:r>
+        <w:rPr>
+          <w:noProof/>
+          <w:lang w:val="en-US" w:eastAsia="en-US"/>
+        </w:rPr>
+        <w:drawing>
+          <wp:inline distT="0" distB="0" distL="0" distR="0" wp14:anchorId="6FE14A64" wp14:editId="294C8216">
+            <wp:extent cx="5581094" cy="2966484"/>
+            <wp:effectExtent l="0" t="0" r="0" b="0"/>
+            <wp:docPr id="44" name="Picture 44"/>
+            <wp:cNvGraphicFramePr>
+              <a:graphicFrameLocks xmlns:a="http://schemas.openxmlformats.org/drawingml/2006/main" noChangeAspect="1"/>
+            </wp:cNvGraphicFramePr>
+            <a:graphic xmlns:a="http://schemas.openxmlformats.org/drawingml/2006/main">
+              <a:graphicData uri="http://schemas.openxmlformats.org/drawingml/2006/picture">
+                <pic:pic xmlns:pic="http://schemas.openxmlformats.org/drawingml/2006/picture">
+                  <pic:nvPicPr>
+                    <pic:cNvPr id="1" name=""/>
+                    <pic:cNvPicPr/>
+                  </pic:nvPicPr>
+                  <pic:blipFill>
+                    <a:blip r:embed="rId60"/>
+                    <a:stretch>
+                      <a:fillRect/>
+                    </a:stretch>
+                  </pic:blipFill>
+                  <pic:spPr>
+                    <a:xfrm>
+                      <a:off x="0" y="0"/>
+                      <a:ext cx="5589482" cy="2970943"/>
+                    </a:xfrm>
+                    <a:prstGeom prst="rect">
+                      <a:avLst/>
+                    </a:prstGeom>
+                  </pic:spPr>
+                </pic:pic>
+              </a:graphicData>
+            </a:graphic>
+          </wp:inline>
+        </w:drawing>
+      </w:r>
+    </w:p>
+    <w:p>
+      <w:pPr>
+        <w:spacing w:before="0"/>
+        <w:ind w:right="49" w:firstLine="0"/>
+        <w:contextualSpacing/>
+        <w:rPr>
+          <w:rFonts w:ascii="Times New Roman" w:hAnsi="Times New Roman"/>
+          <w:sz w:val="26"/>
+          <w:szCs w:val="26"/>
+          <w:lang w:val="en-US"/>
+        </w:rPr>
+      </w:pPr>
+    </w:p>
+    <w:p>
+      <w:pPr>
+        <w:spacing w:before="0"/>
+        <w:ind w:right="49" w:firstLine="0"/>
+        <w:contextualSpacing/>
+        <w:jc w:val="center"/>
+        <w:rPr>
+          <w:rFonts w:ascii="Times New Roman" w:hAnsi="Times New Roman"/>
+          <w:sz w:val="26"/>
+          <w:szCs w:val="26"/>
+          <w:lang w:val="en-US"/>
+        </w:rPr>
+      </w:pPr>
+      <w:r>
+        <w:rPr>
+          <w:rFonts w:ascii="Times New Roman" w:hAnsi="Times New Roman"/>
+          <w:sz w:val="26"/>
+          <w:szCs w:val="26"/>
+          <w:lang w:val="en-US"/>
+        </w:rPr>
+        <w:t xml:space="preserve">Hình </w:t>
+      </w:r>
+      <w:r>
+        <w:rPr>
+          <w:rFonts w:ascii="Times New Roman" w:hAnsi="Times New Roman"/>
+          <w:sz w:val="26"/>
+          <w:szCs w:val="26"/>
+          <w:lang w:val="en-US"/>
+        </w:rPr>
+        <w:t>3.3: Biểu đồ use case tác nhân khách hàng</w:t>
+      </w:r>
+    </w:p>
+    <w:p>
+      <w:pPr>
+        <w:pStyle w:val="ListParagraph"/>
+        <w:numPr>
+          <w:ilvl w:val="2"/>
+          <w:numId w:val="47"/>
+        </w:numPr>
+        <w:ind w:right="49"/>
+        <w:rPr>
+          <w:b/>
+          <w:sz w:val="26"/>
+          <w:szCs w:val="26"/>
+          <w:lang w:val="en-US"/>
+        </w:rPr>
+      </w:pPr>
+      <w:r>
+        <w:rPr>
+          <w:b/>
+          <w:sz w:val="26"/>
+          <w:szCs w:val="26"/>
+          <w:lang w:val="en-US"/>
+        </w:rPr>
+        <w:t>Use case ca sử dụ</w:t>
+      </w:r>
+      <w:r>
+        <w:rPr>
+          <w:b/>
+          <w:sz w:val="26"/>
+          <w:szCs w:val="26"/>
+          <w:lang w:val="en-US"/>
+        </w:rPr>
+        <w:t>ng đặt hàng</w:t>
+      </w:r>
+    </w:p>
+    <w:p>
+      <w:pPr>
+        <w:ind w:right="49"/>
+        <w:jc w:val="center"/>
+        <w:rPr>
+          <w:rFonts w:ascii="Times New Roman" w:hAnsi="Times New Roman"/>
+          <w:noProof/>
+          <w:sz w:val="26"/>
+          <w:szCs w:val="26"/>
+          <w:lang w:eastAsia="en-US"/>
+        </w:rPr>
+      </w:pPr>
+      <w:r>
+        <w:rPr>
+          <w:noProof/>
+          <w:lang w:val="en-US" w:eastAsia="en-US"/>
+        </w:rPr>
+        <w:drawing>
+          <wp:inline distT="0" distB="0" distL="0" distR="0" wp14:anchorId="1F6ABA07" wp14:editId="5C6F6473">
+            <wp:extent cx="5686425" cy="2295525"/>
+            <wp:effectExtent l="0" t="0" r="9525" b="9525"/>
+            <wp:docPr id="47" name="Picture 47"/>
             <wp:cNvGraphicFramePr>
               <a:graphicFrameLocks xmlns:a="http://schemas.openxmlformats.org/drawingml/2006/main" noChangeAspect="1"/>
             </wp:cNvGraphicFramePr>
@@ -14103,292 +14360,6 @@
                   <pic:spPr>
                     <a:xfrm>
                       <a:off x="0" y="0"/>
-                      <a:ext cx="5943600" cy="4196080"/>
-                    </a:xfrm>
-                    <a:prstGeom prst="rect">
-                      <a:avLst/>
-                    </a:prstGeom>
-                  </pic:spPr>
-                </pic:pic>
-              </a:graphicData>
-            </a:graphic>
-          </wp:inline>
-        </w:drawing>
-      </w:r>
-      <w:r>
-        <w:rPr>
-          <w:rStyle w:val="CommentReference"/>
-        </w:rPr>
-        <w:commentReference w:id="142"/>
-      </w:r>
-    </w:p>
-    <w:p>
-      <w:pPr>
-        <w:rPr>
-          <w:rFonts w:ascii="Times New Roman" w:hAnsi="Times New Roman"/>
-          <w:sz w:val="26"/>
-          <w:szCs w:val="26"/>
-          <w:lang w:val="en-US"/>
-        </w:rPr>
-      </w:pPr>
-      <w:r>
-        <w:rPr>
-          <w:rFonts w:ascii="Times New Roman" w:hAnsi="Times New Roman"/>
-          <w:sz w:val="26"/>
-          <w:szCs w:val="26"/>
-          <w:lang w:val="en-US"/>
-        </w:rPr>
-        <w:tab/>
-      </w:r>
-      <w:r>
-        <w:rPr>
-          <w:rFonts w:ascii="Times New Roman" w:hAnsi="Times New Roman"/>
-          <w:sz w:val="26"/>
-          <w:szCs w:val="26"/>
-          <w:lang w:val="en-US"/>
-        </w:rPr>
-        <w:tab/>
-      </w:r>
-      <w:r>
-        <w:rPr>
-          <w:rFonts w:ascii="Times New Roman" w:hAnsi="Times New Roman"/>
-          <w:sz w:val="26"/>
-          <w:szCs w:val="26"/>
-          <w:lang w:val="en-US"/>
-        </w:rPr>
-        <w:tab/>
-      </w:r>
-      <w:r>
-        <w:rPr>
-          <w:rFonts w:ascii="Times New Roman" w:hAnsi="Times New Roman"/>
-          <w:sz w:val="26"/>
-          <w:szCs w:val="26"/>
-          <w:lang w:val="en-US"/>
-        </w:rPr>
-        <w:tab/>
-        <w:t>Hình 3.2: Biểu đổ use case tổng quát.</w:t>
-      </w:r>
-    </w:p>
-    <w:p>
-      <w:pPr>
-        <w:ind w:firstLine="0"/>
-        <w:rPr>
-          <w:rFonts w:ascii="Times New Roman" w:hAnsi="Times New Roman"/>
-          <w:b/>
-          <w:sz w:val="26"/>
-          <w:szCs w:val="26"/>
-          <w:lang w:val="en-US"/>
-        </w:rPr>
-      </w:pPr>
-      <w:r>
-        <w:rPr>
-          <w:rFonts w:ascii="Times New Roman" w:hAnsi="Times New Roman"/>
-          <w:b/>
-          <w:sz w:val="26"/>
-          <w:szCs w:val="26"/>
-          <w:lang w:val="en-US"/>
-        </w:rPr>
-        <w:t xml:space="preserve">3.2.2. </w:t>
-      </w:r>
-      <w:r>
-        <w:rPr>
-          <w:rFonts w:ascii="Times New Roman" w:hAnsi="Times New Roman"/>
-          <w:b/>
-          <w:sz w:val="26"/>
-          <w:szCs w:val="26"/>
-          <w:lang w:val="en-US"/>
-        </w:rPr>
-        <w:t>Use case tác nhân khách hàng</w:t>
-      </w:r>
-    </w:p>
-    <w:p>
-      <w:pPr>
-        <w:ind w:firstLine="0"/>
-        <w:rPr>
-          <w:rFonts w:ascii="Times New Roman" w:hAnsi="Times New Roman"/>
-          <w:b/>
-          <w:sz w:val="26"/>
-          <w:szCs w:val="26"/>
-          <w:lang w:val="en-US"/>
-        </w:rPr>
-      </w:pPr>
-      <w:r>
-        <w:rPr>
-          <w:noProof/>
-          <w:lang w:val="en-US" w:eastAsia="en-US"/>
-        </w:rPr>
-        <w:drawing>
-          <wp:inline distT="0" distB="0" distL="0" distR="0" wp14:anchorId="6FE14A64" wp14:editId="294C8216">
-            <wp:extent cx="5581094" cy="2966484"/>
-            <wp:effectExtent l="0" t="0" r="0" b="0"/>
-            <wp:docPr id="44" name="Picture 44"/>
-            <wp:cNvGraphicFramePr>
-              <a:graphicFrameLocks xmlns:a="http://schemas.openxmlformats.org/drawingml/2006/main" noChangeAspect="1"/>
-            </wp:cNvGraphicFramePr>
-            <a:graphic xmlns:a="http://schemas.openxmlformats.org/drawingml/2006/main">
-              <a:graphicData uri="http://schemas.openxmlformats.org/drawingml/2006/picture">
-                <pic:pic xmlns:pic="http://schemas.openxmlformats.org/drawingml/2006/picture">
-                  <pic:nvPicPr>
-                    <pic:cNvPr id="1" name=""/>
-                    <pic:cNvPicPr/>
-                  </pic:nvPicPr>
-                  <pic:blipFill>
-                    <a:blip r:embed="rId62"/>
-                    <a:stretch>
-                      <a:fillRect/>
-                    </a:stretch>
-                  </pic:blipFill>
-                  <pic:spPr>
-                    <a:xfrm>
-                      <a:off x="0" y="0"/>
-                      <a:ext cx="5589482" cy="2970943"/>
-                    </a:xfrm>
-                    <a:prstGeom prst="rect">
-                      <a:avLst/>
-                    </a:prstGeom>
-                  </pic:spPr>
-                </pic:pic>
-              </a:graphicData>
-            </a:graphic>
-          </wp:inline>
-        </w:drawing>
-      </w:r>
-    </w:p>
-    <w:p>
-      <w:pPr>
-        <w:spacing w:before="0"/>
-        <w:ind w:right="49" w:firstLine="0"/>
-        <w:contextualSpacing/>
-        <w:rPr>
-          <w:rFonts w:ascii="Times New Roman" w:hAnsi="Times New Roman"/>
-          <w:sz w:val="26"/>
-          <w:szCs w:val="26"/>
-          <w:lang w:val="en-US"/>
-        </w:rPr>
-      </w:pPr>
-      <w:r>
-        <w:rPr>
-          <w:rStyle w:val="CommentReference"/>
-        </w:rPr>
-        <w:lastRenderedPageBreak/>
-        <w:commentReference w:id="144"/>
-      </w:r>
-    </w:p>
-    <w:p>
-      <w:pPr>
-        <w:spacing w:before="0"/>
-        <w:ind w:right="49" w:firstLine="0"/>
-        <w:contextualSpacing/>
-        <w:jc w:val="center"/>
-        <w:rPr>
-          <w:rFonts w:ascii="Times New Roman" w:hAnsi="Times New Roman"/>
-          <w:sz w:val="26"/>
-          <w:szCs w:val="26"/>
-          <w:lang w:val="en-US"/>
-        </w:rPr>
-      </w:pPr>
-      <w:r>
-        <w:rPr>
-          <w:rFonts w:ascii="Times New Roman" w:hAnsi="Times New Roman"/>
-          <w:sz w:val="26"/>
-          <w:szCs w:val="26"/>
-          <w:lang w:val="en-US"/>
-        </w:rPr>
-        <w:t xml:space="preserve">Hình </w:t>
-      </w:r>
-      <w:r>
-        <w:rPr>
-          <w:rFonts w:ascii="Times New Roman" w:hAnsi="Times New Roman"/>
-          <w:sz w:val="26"/>
-          <w:szCs w:val="26"/>
-          <w:lang w:val="en-US"/>
-        </w:rPr>
-        <w:t>3.3: Biểu đồ use case tác nhân khách hàng</w:t>
-      </w:r>
-    </w:p>
-    <w:p>
-      <w:pPr>
-        <w:pStyle w:val="ListParagraph"/>
-        <w:numPr>
-          <w:ilvl w:val="2"/>
-          <w:numId w:val="47"/>
-        </w:numPr>
-        <w:ind w:right="49"/>
-        <w:rPr>
-          <w:b/>
-          <w:sz w:val="26"/>
-          <w:szCs w:val="26"/>
-          <w:lang w:val="en-US"/>
-        </w:rPr>
-      </w:pPr>
-      <w:r>
-        <w:rPr>
-          <w:b/>
-          <w:sz w:val="26"/>
-          <w:szCs w:val="26"/>
-          <w:lang w:val="en-US"/>
-        </w:rPr>
-        <w:t>Use case ca sử dụ</w:t>
-      </w:r>
-      <w:r>
-        <w:rPr>
-          <w:b/>
-          <w:sz w:val="26"/>
-          <w:szCs w:val="26"/>
-          <w:lang w:val="en-US"/>
-        </w:rPr>
-        <w:t>ng đặt hàng</w:t>
-      </w:r>
-    </w:p>
-    <w:p>
-      <w:pPr>
-        <w:ind w:right="49"/>
-        <w:jc w:val="center"/>
-        <w:rPr>
-          <w:rFonts w:ascii="Times New Roman" w:hAnsi="Times New Roman"/>
-          <w:noProof/>
-          <w:sz w:val="26"/>
-          <w:szCs w:val="26"/>
-          <w:lang w:eastAsia="en-US"/>
-        </w:rPr>
-      </w:pPr>
-      <w:commentRangeStart w:id="145"/>
-      <w:r>
-        <w:rPr>
-          <w:rStyle w:val="CommentReference"/>
-        </w:rPr>
-        <w:commentReference w:id="146"/>
-      </w:r>
-      <w:commentRangeEnd w:id="145"/>
-      <w:r>
-        <w:rPr>
-          <w:noProof/>
-          <w:lang w:val="en-US" w:eastAsia="en-US"/>
-        </w:rPr>
-        <w:drawing>
-          <wp:inline distT="0" distB="0" distL="0" distR="0" wp14:anchorId="1F6ABA07" wp14:editId="5C6F6473">
-            <wp:extent cx="5686425" cy="2295525"/>
-            <wp:effectExtent l="0" t="0" r="9525" b="9525"/>
-            <wp:docPr id="47" name="Picture 47"/>
-            <wp:cNvGraphicFramePr>
-              <a:graphicFrameLocks xmlns:a="http://schemas.openxmlformats.org/drawingml/2006/main" noChangeAspect="1"/>
-            </wp:cNvGraphicFramePr>
-            <a:graphic xmlns:a="http://schemas.openxmlformats.org/drawingml/2006/main">
-              <a:graphicData uri="http://schemas.openxmlformats.org/drawingml/2006/picture">
-                <pic:pic xmlns:pic="http://schemas.openxmlformats.org/drawingml/2006/picture">
-                  <pic:nvPicPr>
-                    <pic:cNvPr id="1" name=""/>
-                    <pic:cNvPicPr/>
-                  </pic:nvPicPr>
-                  <pic:blipFill>
-                    <a:blip r:embed="rId63"/>
-                    <a:stretch>
-                      <a:fillRect/>
-                    </a:stretch>
-                  </pic:blipFill>
-                  <pic:spPr>
-                    <a:xfrm>
-                      <a:off x="0" y="0"/>
                       <a:ext cx="5686425" cy="2295525"/>
                     </a:xfrm>
                     <a:prstGeom prst="rect">
@@ -14400,12 +14371,6 @@
             </a:graphic>
           </wp:inline>
         </w:drawing>
-      </w:r>
-      <w:r>
-        <w:rPr>
-          <w:rStyle w:val="CommentReference"/>
-        </w:rPr>
-        <w:commentReference w:id="145"/>
       </w:r>
     </w:p>
     <w:p>
@@ -15019,16 +14984,16 @@
           <w:lang w:val="en-US"/>
         </w:rPr>
       </w:pPr>
-      <w:bookmarkStart w:id="147" w:name="_Toc498247959"/>
-      <w:bookmarkStart w:id="148" w:name="_Toc498381328"/>
-      <w:bookmarkStart w:id="149" w:name="_Toc498385750"/>
-      <w:bookmarkStart w:id="150" w:name="_Toc498408344"/>
-      <w:bookmarkStart w:id="151" w:name="_Toc517958267"/>
-      <w:bookmarkStart w:id="152" w:name="_Toc517967317"/>
-      <w:bookmarkStart w:id="153" w:name="_Toc517992705"/>
-      <w:bookmarkStart w:id="154" w:name="_Toc518481264"/>
-      <w:bookmarkStart w:id="155" w:name="_Toc518481346"/>
-      <w:bookmarkStart w:id="156" w:name="_Toc518482713"/>
+      <w:bookmarkStart w:id="142" w:name="_Toc498247959"/>
+      <w:bookmarkStart w:id="143" w:name="_Toc498381328"/>
+      <w:bookmarkStart w:id="144" w:name="_Toc498385750"/>
+      <w:bookmarkStart w:id="145" w:name="_Toc498408344"/>
+      <w:bookmarkStart w:id="146" w:name="_Toc517958267"/>
+      <w:bookmarkStart w:id="147" w:name="_Toc517967317"/>
+      <w:bookmarkStart w:id="148" w:name="_Toc517992705"/>
+      <w:bookmarkStart w:id="149" w:name="_Toc518481264"/>
+      <w:bookmarkStart w:id="150" w:name="_Toc518481346"/>
+      <w:bookmarkStart w:id="151" w:name="_Toc518482713"/>
       <w:r>
         <w:rPr>
           <w:b/>
@@ -15038,16 +15003,16 @@
         </w:rPr>
         <w:t xml:space="preserve">3.2.4. </w:t>
       </w:r>
+      <w:bookmarkEnd w:id="142"/>
+      <w:bookmarkEnd w:id="143"/>
+      <w:bookmarkEnd w:id="144"/>
+      <w:bookmarkEnd w:id="145"/>
+      <w:bookmarkEnd w:id="146"/>
       <w:bookmarkEnd w:id="147"/>
       <w:bookmarkEnd w:id="148"/>
       <w:bookmarkEnd w:id="149"/>
       <w:bookmarkEnd w:id="150"/>
       <w:bookmarkEnd w:id="151"/>
-      <w:bookmarkEnd w:id="152"/>
-      <w:bookmarkEnd w:id="153"/>
-      <w:bookmarkEnd w:id="154"/>
-      <w:bookmarkEnd w:id="155"/>
-      <w:bookmarkEnd w:id="156"/>
       <w:r>
         <w:rPr>
           <w:b/>
@@ -15097,7 +15062,7 @@
                     </pic:cNvPicPr>
                   </pic:nvPicPr>
                   <pic:blipFill>
-                    <a:blip r:embed="rId64">
+                    <a:blip r:embed="rId62">
                       <a:extLst>
                         <a:ext uri="{28A0092B-C50C-407E-A947-70E740481C1C}">
                           <a14:useLocalDpi xmlns:a14="http://schemas.microsoft.com/office/drawing/2010/main" val="0"/>
@@ -15618,34 +15583,13 @@
     <w:p>
       <w:pPr>
         <w:ind w:right="49"/>
-        <w:contextualSpacing/>
-        <w:jc w:val="left"/>
-        <w:rPr>
-          <w:rFonts w:ascii="Times New Roman" w:hAnsi="Times New Roman"/>
-          <w:sz w:val="26"/>
-          <w:szCs w:val="26"/>
-        </w:rPr>
-      </w:pPr>
-    </w:p>
-    <w:p>
-      <w:pPr>
-        <w:ind w:right="49"/>
-        <w:contextualSpacing/>
-        <w:jc w:val="left"/>
-        <w:rPr>
-          <w:rFonts w:ascii="Times New Roman" w:hAnsi="Times New Roman"/>
-          <w:sz w:val="26"/>
-          <w:szCs w:val="26"/>
-        </w:rPr>
-      </w:pPr>
-      <w:r>
-        <w:rPr>
-          <w:rFonts w:ascii="Times New Roman" w:hAnsi="Times New Roman"/>
-          <w:sz w:val="26"/>
-          <w:szCs w:val="26"/>
-        </w:rPr>
-        <w:t>Biểu đồ trình tự:</w:t>
-      </w:r>
+        <w:jc w:val="center"/>
+        <w:rPr>
+          <w:rFonts w:ascii="Times New Roman" w:hAnsi="Times New Roman"/>
+          <w:sz w:val="26"/>
+          <w:szCs w:val="26"/>
+        </w:rPr>
+      </w:pPr>
     </w:p>
     <w:p>
       <w:pPr>
@@ -15680,7 +15624,7 @@
                     <pic:cNvPicPr/>
                   </pic:nvPicPr>
                   <pic:blipFill>
-                    <a:blip r:embed="rId65"/>
+                    <a:blip r:embed="rId63"/>
                     <a:stretch>
                       <a:fillRect/>
                     </a:stretch>
@@ -15712,7 +15656,7 @@
           <w:color w:val="000000" w:themeColor="text1"/>
         </w:rPr>
       </w:pPr>
-      <w:bookmarkStart w:id="157" w:name="_Toc518480495"/>
+      <w:bookmarkStart w:id="152" w:name="_Toc518480495"/>
       <w:r>
         <w:rPr>
           <w:b/>
@@ -15772,7 +15716,7 @@
         </w:rPr>
         <w:t>Sơ đồ trình tự đăng ký</w:t>
       </w:r>
-      <w:bookmarkEnd w:id="157"/>
+      <w:bookmarkEnd w:id="152"/>
     </w:p>
     <w:p>
       <w:pPr>
@@ -15831,7 +15775,7 @@
                     </pic:cNvPicPr>
                   </pic:nvPicPr>
                   <pic:blipFill>
-                    <a:blip r:embed="rId66">
+                    <a:blip r:embed="rId64">
                       <a:extLst>
                         <a:ext uri="{28A0092B-C50C-407E-A947-70E740481C1C}">
                           <a14:useLocalDpi xmlns:a14="http://schemas.microsoft.com/office/drawing/2010/main" val="0"/>
@@ -15874,11 +15818,11 @@
           <w:color w:val="000000" w:themeColor="text1"/>
         </w:rPr>
       </w:pPr>
-      <w:bookmarkStart w:id="158" w:name="_Toc518480496"/>
-      <w:bookmarkStart w:id="159" w:name="_Toc498247960"/>
-      <w:bookmarkStart w:id="160" w:name="_Toc498381329"/>
-      <w:bookmarkStart w:id="161" w:name="_Toc498385751"/>
-      <w:bookmarkStart w:id="162" w:name="_Toc498408345"/>
+      <w:bookmarkStart w:id="153" w:name="_Toc518480496"/>
+      <w:bookmarkStart w:id="154" w:name="_Toc498247960"/>
+      <w:bookmarkStart w:id="155" w:name="_Toc498381329"/>
+      <w:bookmarkStart w:id="156" w:name="_Toc498385751"/>
+      <w:bookmarkStart w:id="157" w:name="_Toc498408345"/>
       <w:r>
         <w:rPr>
           <w:b/>
@@ -15938,7 +15882,7 @@
         </w:rPr>
         <w:t xml:space="preserve"> Sơ đồ hoạt động đăng ký</w:t>
       </w:r>
-      <w:bookmarkEnd w:id="158"/>
+      <w:bookmarkEnd w:id="153"/>
     </w:p>
     <w:p>
       <w:pPr>
@@ -15952,12 +15896,12 @@
           <w:color w:val="000000" w:themeColor="text1"/>
         </w:rPr>
       </w:pPr>
-      <w:bookmarkStart w:id="163" w:name="_Toc517958269"/>
-      <w:bookmarkStart w:id="164" w:name="_Toc517967319"/>
-      <w:bookmarkStart w:id="165" w:name="_Toc517992707"/>
-      <w:bookmarkStart w:id="166" w:name="_Toc518481266"/>
-      <w:bookmarkStart w:id="167" w:name="_Toc518481348"/>
-      <w:bookmarkStart w:id="168" w:name="_Toc518482715"/>
+      <w:bookmarkStart w:id="158" w:name="_Toc517958269"/>
+      <w:bookmarkStart w:id="159" w:name="_Toc517967319"/>
+      <w:bookmarkStart w:id="160" w:name="_Toc517992707"/>
+      <w:bookmarkStart w:id="161" w:name="_Toc518481266"/>
+      <w:bookmarkStart w:id="162" w:name="_Toc518481348"/>
+      <w:bookmarkStart w:id="163" w:name="_Toc518482715"/>
       <w:r>
         <w:rPr>
           <w:bCs/>
@@ -15966,16 +15910,16 @@
         </w:rPr>
         <w:t>b. Usecase đăng nhập</w:t>
       </w:r>
+      <w:bookmarkEnd w:id="154"/>
+      <w:bookmarkEnd w:id="155"/>
+      <w:bookmarkEnd w:id="156"/>
+      <w:bookmarkEnd w:id="157"/>
+      <w:bookmarkEnd w:id="158"/>
       <w:bookmarkEnd w:id="159"/>
       <w:bookmarkEnd w:id="160"/>
       <w:bookmarkEnd w:id="161"/>
       <w:bookmarkEnd w:id="162"/>
       <w:bookmarkEnd w:id="163"/>
-      <w:bookmarkEnd w:id="164"/>
-      <w:bookmarkEnd w:id="165"/>
-      <w:bookmarkEnd w:id="166"/>
-      <w:bookmarkEnd w:id="167"/>
-      <w:bookmarkEnd w:id="168"/>
     </w:p>
     <w:p>
       <w:pPr>
@@ -15989,12 +15933,6 @@
           <w:lang w:eastAsia="en-US"/>
         </w:rPr>
       </w:pPr>
-      <w:r>
-        <w:rPr>
-          <w:rStyle w:val="CommentReference"/>
-        </w:rPr>
-        <w:commentReference w:id="169"/>
-      </w:r>
       <w:r>
         <w:rPr>
           <w:noProof/>
@@ -16016,7 +15954,7 @@
                     <pic:cNvPicPr/>
                   </pic:nvPicPr>
                   <pic:blipFill>
-                    <a:blip r:embed="rId67"/>
+                    <a:blip r:embed="rId65"/>
                     <a:stretch>
                       <a:fillRect/>
                     </a:stretch>
@@ -16050,7 +15988,7 @@
           <w:lang w:eastAsia="en-US"/>
         </w:rPr>
       </w:pPr>
-      <w:bookmarkStart w:id="170" w:name="_Toc518480497"/>
+      <w:bookmarkStart w:id="164" w:name="_Toc518480497"/>
       <w:r>
         <w:rPr>
           <w:b/>
@@ -16110,7 +16048,7 @@
         </w:rPr>
         <w:t>Usecase đăng nhập</w:t>
       </w:r>
-      <w:bookmarkEnd w:id="170"/>
+      <w:bookmarkEnd w:id="164"/>
     </w:p>
     <w:p>
       <w:pPr>
@@ -16566,7 +16504,7 @@
                     <pic:cNvPicPr/>
                   </pic:nvPicPr>
                   <pic:blipFill>
-                    <a:blip r:embed="rId68"/>
+                    <a:blip r:embed="rId66"/>
                     <a:stretch>
                       <a:fillRect/>
                     </a:stretch>
@@ -16594,65 +16532,67 @@
         <w:ind w:right="49"/>
         <w:jc w:val="center"/>
         <w:rPr>
-          <w:b/>
           <w:noProof/>
+          <w:color w:val="000000" w:themeColor="text1"/>
           <w:lang w:eastAsia="en-US"/>
         </w:rPr>
       </w:pPr>
-      <w:bookmarkStart w:id="171" w:name="_Toc518480498"/>
-      <w:r>
-        <w:rPr>
-          <w:b/>
+      <w:bookmarkStart w:id="165" w:name="_Toc518480498"/>
+      <w:bookmarkStart w:id="166" w:name="_GoBack"/>
+      <w:r>
+        <w:rPr>
+          <w:color w:val="000000" w:themeColor="text1"/>
         </w:rPr>
         <w:t>Hình 3.</w:t>
       </w:r>
       <w:r>
         <w:rPr>
-          <w:b/>
+          <w:color w:val="000000" w:themeColor="text1"/>
         </w:rPr>
         <w:fldChar w:fldCharType="begin"/>
       </w:r>
       <w:r>
         <w:rPr>
-          <w:b/>
+          <w:color w:val="000000" w:themeColor="text1"/>
         </w:rPr>
         <w:instrText xml:space="preserve"> SEQ Hình_3. \* ARABIC </w:instrText>
       </w:r>
       <w:r>
         <w:rPr>
-          <w:b/>
+          <w:color w:val="000000" w:themeColor="text1"/>
         </w:rPr>
         <w:fldChar w:fldCharType="separate"/>
       </w:r>
       <w:r>
         <w:rPr>
-          <w:b/>
           <w:noProof/>
+          <w:color w:val="000000" w:themeColor="text1"/>
         </w:rPr>
         <w:t>6</w:t>
       </w:r>
       <w:r>
         <w:rPr>
-          <w:b/>
+          <w:color w:val="000000" w:themeColor="text1"/>
         </w:rPr>
         <w:fldChar w:fldCharType="end"/>
       </w:r>
       <w:r>
         <w:rPr>
-          <w:b/>
+          <w:color w:val="000000" w:themeColor="text1"/>
         </w:rPr>
         <w:t xml:space="preserve">. </w:t>
       </w:r>
       <w:r>
         <w:rPr>
-          <w:b/>
           <w:noProof/>
+          <w:color w:val="000000" w:themeColor="text1"/>
           <w:lang w:eastAsia="en-US"/>
         </w:rPr>
         <w:t>Sơ đồ trình tự đăng nhập</w:t>
       </w:r>
-      <w:bookmarkEnd w:id="171"/>
+      <w:bookmarkEnd w:id="165"/>
     </w:p>
+    <w:bookmarkEnd w:id="166"/>
     <w:p>
       <w:pPr>
         <w:ind w:right="49"/>
@@ -16721,7 +16661,7 @@
                     </pic:cNvPicPr>
                   </pic:nvPicPr>
                   <pic:blipFill>
-                    <a:blip r:embed="rId69">
+                    <a:blip r:embed="rId67">
                       <a:extLst>
                         <a:ext uri="{28A0092B-C50C-407E-A947-70E740481C1C}">
                           <a14:useLocalDpi xmlns:a14="http://schemas.microsoft.com/office/drawing/2010/main" val="0"/>
@@ -16760,69 +16700,69 @@
         <w:ind w:right="49"/>
         <w:jc w:val="center"/>
         <w:rPr>
-          <w:b/>
-        </w:rPr>
-      </w:pPr>
-      <w:bookmarkStart w:id="172" w:name="_Toc518480499"/>
-      <w:r>
-        <w:rPr>
-          <w:b/>
+          <w:color w:val="000000" w:themeColor="text1"/>
+        </w:rPr>
+      </w:pPr>
+      <w:bookmarkStart w:id="167" w:name="_Toc518480499"/>
+      <w:r>
+        <w:rPr>
+          <w:color w:val="000000" w:themeColor="text1"/>
         </w:rPr>
         <w:t>Hình 3.</w:t>
       </w:r>
       <w:r>
         <w:rPr>
-          <w:b/>
+          <w:color w:val="000000" w:themeColor="text1"/>
         </w:rPr>
         <w:fldChar w:fldCharType="begin"/>
       </w:r>
       <w:r>
         <w:rPr>
-          <w:b/>
+          <w:color w:val="000000" w:themeColor="text1"/>
         </w:rPr>
         <w:instrText xml:space="preserve"> SEQ Hình_3. \* ARABIC </w:instrText>
       </w:r>
       <w:r>
         <w:rPr>
-          <w:b/>
+          <w:color w:val="000000" w:themeColor="text1"/>
         </w:rPr>
         <w:fldChar w:fldCharType="separate"/>
       </w:r>
       <w:r>
         <w:rPr>
-          <w:b/>
           <w:noProof/>
+          <w:color w:val="000000" w:themeColor="text1"/>
         </w:rPr>
         <w:t>7</w:t>
       </w:r>
       <w:r>
         <w:rPr>
-          <w:b/>
+          <w:color w:val="000000" w:themeColor="text1"/>
         </w:rPr>
         <w:fldChar w:fldCharType="end"/>
       </w:r>
       <w:r>
         <w:rPr>
-          <w:b/>
+          <w:color w:val="000000" w:themeColor="text1"/>
         </w:rPr>
         <w:t xml:space="preserve">. </w:t>
       </w:r>
       <w:r>
         <w:rPr>
-          <w:b/>
           <w:noProof/>
+          <w:color w:val="000000" w:themeColor="text1"/>
           <w:lang w:eastAsia="en-US"/>
         </w:rPr>
         <w:t>Sơ đồ hoạt động đăng nhập</w:t>
       </w:r>
-      <w:bookmarkEnd w:id="172"/>
+      <w:bookmarkEnd w:id="167"/>
     </w:p>
     <w:p>
       <w:pPr>
         <w:spacing w:before="0"/>
         <w:ind w:right="49" w:firstLine="0"/>
         <w:contextualSpacing/>
-        <w:jc w:val="center"/>
+        <w:jc w:val="left"/>
         <w:rPr>
           <w:rFonts w:ascii="Times New Roman" w:hAnsi="Times New Roman"/>
           <w:b/>
@@ -16875,14 +16815,6 @@
           <w:lang w:val="en-US"/>
         </w:rPr>
       </w:pPr>
-      <w:commentRangeStart w:id="173"/>
-      <w:r>
-        <w:rPr>
-          <w:rStyle w:val="CommentReference"/>
-        </w:rPr>
-        <w:commentReference w:id="174"/>
-      </w:r>
-      <w:commentRangeEnd w:id="173"/>
       <w:r>
         <w:rPr>
           <w:noProof/>
@@ -16904,7 +16836,7 @@
                     <pic:cNvPicPr/>
                   </pic:nvPicPr>
                   <pic:blipFill>
-                    <a:blip r:embed="rId70"/>
+                    <a:blip r:embed="rId68"/>
                     <a:stretch>
                       <a:fillRect/>
                     </a:stretch>
@@ -16923,12 +16855,6 @@
             </a:graphic>
           </wp:inline>
         </w:drawing>
-      </w:r>
-      <w:r>
-        <w:rPr>
-          <w:rStyle w:val="CommentReference"/>
-        </w:rPr>
-        <w:commentReference w:id="173"/>
       </w:r>
     </w:p>
     <w:p>
@@ -17426,7 +17352,7 @@
                     <pic:cNvPicPr/>
                   </pic:nvPicPr>
                   <pic:blipFill>
-                    <a:blip r:embed="rId71"/>
+                    <a:blip r:embed="rId69"/>
                     <a:stretch>
                       <a:fillRect/>
                     </a:stretch>
@@ -17493,6 +17419,211 @@
             <wp:extent cx="5943600" cy="4061637"/>
             <wp:effectExtent l="0" t="0" r="0" b="0"/>
             <wp:docPr id="75" name="Picture 75"/>
+            <wp:cNvGraphicFramePr>
+              <a:graphicFrameLocks xmlns:a="http://schemas.openxmlformats.org/drawingml/2006/main" noChangeAspect="1"/>
+            </wp:cNvGraphicFramePr>
+            <a:graphic xmlns:a="http://schemas.openxmlformats.org/drawingml/2006/main">
+              <a:graphicData uri="http://schemas.openxmlformats.org/drawingml/2006/picture">
+                <pic:pic xmlns:pic="http://schemas.openxmlformats.org/drawingml/2006/picture">
+                  <pic:nvPicPr>
+                    <pic:cNvPr id="1" name=""/>
+                    <pic:cNvPicPr/>
+                  </pic:nvPicPr>
+                  <pic:blipFill>
+                    <a:blip r:embed="rId70"/>
+                    <a:stretch>
+                      <a:fillRect/>
+                    </a:stretch>
+                  </pic:blipFill>
+                  <pic:spPr>
+                    <a:xfrm>
+                      <a:off x="0" y="0"/>
+                      <a:ext cx="5944544" cy="4062282"/>
+                    </a:xfrm>
+                    <a:prstGeom prst="rect">
+                      <a:avLst/>
+                    </a:prstGeom>
+                  </pic:spPr>
+                </pic:pic>
+              </a:graphicData>
+            </a:graphic>
+          </wp:inline>
+        </w:drawing>
+      </w:r>
+    </w:p>
+    <w:p>
+      <w:pPr>
+        <w:tabs>
+          <w:tab w:val="center" w:pos="851"/>
+        </w:tabs>
+        <w:suppressAutoHyphens/>
+        <w:spacing w:before="0" w:line="360" w:lineRule="auto"/>
+        <w:ind w:right="49" w:firstLine="0"/>
+        <w:rPr>
+          <w:b/>
+          <w:spacing w:val="-8"/>
+          <w:sz w:val="26"/>
+          <w:szCs w:val="26"/>
+          <w:lang w:val="en-US"/>
+        </w:rPr>
+      </w:pPr>
+      <w:r>
+        <w:rPr>
+          <w:spacing w:val="-8"/>
+          <w:sz w:val="26"/>
+          <w:szCs w:val="26"/>
+        </w:rPr>
+        <w:t>3.</w:t>
+      </w:r>
+      <w:r>
+        <w:rPr>
+          <w:b/>
+          <w:spacing w:val="-8"/>
+          <w:sz w:val="26"/>
+          <w:szCs w:val="26"/>
+          <w:lang w:val="en-US"/>
+        </w:rPr>
+        <w:t>Biểu đồ tình tự chỉnh sửa thông tin nhân viên</w:t>
+      </w:r>
+    </w:p>
+    <w:p>
+      <w:pPr>
+        <w:pStyle w:val="ListParagraph"/>
+        <w:tabs>
+          <w:tab w:val="center" w:pos="851"/>
+        </w:tabs>
+        <w:suppressAutoHyphens/>
+        <w:spacing w:before="0" w:line="360" w:lineRule="auto"/>
+        <w:ind w:right="49" w:firstLine="0"/>
+        <w:rPr>
+          <w:b/>
+          <w:spacing w:val="-8"/>
+          <w:sz w:val="26"/>
+          <w:szCs w:val="26"/>
+          <w:lang w:val="en-US"/>
+        </w:rPr>
+      </w:pPr>
+    </w:p>
+    <w:p>
+      <w:pPr>
+        <w:pStyle w:val="ListParagraph"/>
+        <w:tabs>
+          <w:tab w:val="center" w:pos="851"/>
+        </w:tabs>
+        <w:suppressAutoHyphens/>
+        <w:spacing w:before="0" w:line="360" w:lineRule="auto"/>
+        <w:ind w:right="49" w:firstLine="0"/>
+        <w:rPr>
+          <w:b/>
+          <w:spacing w:val="-8"/>
+          <w:sz w:val="26"/>
+          <w:szCs w:val="26"/>
+          <w:lang w:val="en-US"/>
+        </w:rPr>
+      </w:pPr>
+      <w:r>
+        <w:rPr>
+          <w:noProof/>
+          <w:lang w:val="en-US" w:eastAsia="en-US"/>
+        </w:rPr>
+        <w:lastRenderedPageBreak/>
+        <w:t xml:space="preserve">  </w:t>
+      </w:r>
+      <w:r>
+        <w:rPr>
+          <w:noProof/>
+          <w:lang w:val="en-US" w:eastAsia="en-US"/>
+        </w:rPr>
+        <w:drawing>
+          <wp:inline distT="0" distB="0" distL="0" distR="0" wp14:anchorId="2B5ED375" wp14:editId="4461FB64">
+            <wp:extent cx="5943600" cy="4325620"/>
+            <wp:effectExtent l="0" t="0" r="0" b="0"/>
+            <wp:docPr id="70" name="Picture 70"/>
+            <wp:cNvGraphicFramePr>
+              <a:graphicFrameLocks xmlns:a="http://schemas.openxmlformats.org/drawingml/2006/main" noChangeAspect="1"/>
+            </wp:cNvGraphicFramePr>
+            <a:graphic xmlns:a="http://schemas.openxmlformats.org/drawingml/2006/main">
+              <a:graphicData uri="http://schemas.openxmlformats.org/drawingml/2006/picture">
+                <pic:pic xmlns:pic="http://schemas.openxmlformats.org/drawingml/2006/picture">
+                  <pic:nvPicPr>
+                    <pic:cNvPr id="1" name=""/>
+                    <pic:cNvPicPr/>
+                  </pic:nvPicPr>
+                  <pic:blipFill>
+                    <a:blip r:embed="rId71"/>
+                    <a:stretch>
+                      <a:fillRect/>
+                    </a:stretch>
+                  </pic:blipFill>
+                  <pic:spPr>
+                    <a:xfrm>
+                      <a:off x="0" y="0"/>
+                      <a:ext cx="5943600" cy="4325620"/>
+                    </a:xfrm>
+                    <a:prstGeom prst="rect">
+                      <a:avLst/>
+                    </a:prstGeom>
+                  </pic:spPr>
+                </pic:pic>
+              </a:graphicData>
+            </a:graphic>
+          </wp:inline>
+        </w:drawing>
+      </w:r>
+    </w:p>
+    <w:p>
+      <w:pPr>
+        <w:tabs>
+          <w:tab w:val="center" w:pos="851"/>
+        </w:tabs>
+        <w:suppressAutoHyphens/>
+        <w:spacing w:before="0" w:line="360" w:lineRule="auto"/>
+        <w:ind w:right="49" w:firstLine="0"/>
+        <w:rPr>
+          <w:b/>
+          <w:spacing w:val="-8"/>
+          <w:sz w:val="26"/>
+          <w:szCs w:val="26"/>
+          <w:lang w:val="en-US"/>
+        </w:rPr>
+      </w:pPr>
+      <w:r>
+        <w:rPr>
+          <w:b/>
+          <w:spacing w:val="-8"/>
+          <w:sz w:val="26"/>
+          <w:szCs w:val="26"/>
+          <w:lang w:val="en-US"/>
+        </w:rPr>
+        <w:t>Biểu đồ trình tự tìm kiếm nhân viên</w:t>
+      </w:r>
+    </w:p>
+    <w:p>
+      <w:pPr>
+        <w:tabs>
+          <w:tab w:val="center" w:pos="851"/>
+        </w:tabs>
+        <w:suppressAutoHyphens/>
+        <w:spacing w:before="0" w:line="360" w:lineRule="auto"/>
+        <w:ind w:right="49" w:firstLine="0"/>
+        <w:rPr>
+          <w:b/>
+          <w:spacing w:val="-8"/>
+          <w:sz w:val="26"/>
+          <w:szCs w:val="26"/>
+          <w:lang w:val="en-US"/>
+        </w:rPr>
+      </w:pPr>
+      <w:r>
+        <w:rPr>
+          <w:noProof/>
+          <w:lang w:val="en-US" w:eastAsia="en-US"/>
+        </w:rPr>
+        <w:drawing>
+          <wp:inline distT="0" distB="0" distL="0" distR="0" wp14:anchorId="2D0FEBDE" wp14:editId="45ABBC4B">
+            <wp:extent cx="5943600" cy="2863850"/>
+            <wp:effectExtent l="0" t="0" r="0" b="0"/>
+            <wp:docPr id="49" name="Picture 49"/>
             <wp:cNvGraphicFramePr>
               <a:graphicFrameLocks xmlns:a="http://schemas.openxmlformats.org/drawingml/2006/main" noChangeAspect="1"/>
             </wp:cNvGraphicFramePr>
@@ -17512,7 +17643,7 @@
                   <pic:spPr>
                     <a:xfrm>
                       <a:off x="0" y="0"/>
-                      <a:ext cx="5944544" cy="4062282"/>
+                      <a:ext cx="5943600" cy="2863850"/>
                     </a:xfrm>
                     <a:prstGeom prst="rect">
                       <a:avLst/>
@@ -17543,26 +17674,18 @@
       </w:pPr>
       <w:r>
         <w:rPr>
-          <w:spacing w:val="-8"/>
-          <w:sz w:val="26"/>
-          <w:szCs w:val="26"/>
-        </w:rPr>
-        <w:t>3.</w:t>
-      </w:r>
-      <w:r>
-        <w:rPr>
           <w:b/>
           <w:spacing w:val="-8"/>
           <w:sz w:val="26"/>
           <w:szCs w:val="26"/>
           <w:lang w:val="en-US"/>
         </w:rPr>
-        <w:t>Biểu đồ tình tự chỉnh sửa thông tin nhân viên</w:t>
+        <w:lastRenderedPageBreak/>
+        <w:t>Biểu đồ hoạt động quản lý nhân viên</w:t>
       </w:r>
     </w:p>
     <w:p>
       <w:pPr>
-        <w:pStyle w:val="ListParagraph"/>
         <w:tabs>
           <w:tab w:val="center" w:pos="851"/>
         </w:tabs>
@@ -17577,42 +17700,16 @@
           <w:lang w:val="en-US"/>
         </w:rPr>
       </w:pPr>
-    </w:p>
-    <w:p>
-      <w:pPr>
-        <w:pStyle w:val="ListParagraph"/>
-        <w:tabs>
-          <w:tab w:val="center" w:pos="851"/>
-        </w:tabs>
-        <w:suppressAutoHyphens/>
-        <w:spacing w:before="0" w:line="360" w:lineRule="auto"/>
-        <w:ind w:right="49" w:firstLine="0"/>
-        <w:rPr>
-          <w:b/>
-          <w:spacing w:val="-8"/>
-          <w:sz w:val="26"/>
-          <w:szCs w:val="26"/>
-          <w:lang w:val="en-US"/>
-        </w:rPr>
-      </w:pPr>
       <w:r>
         <w:rPr>
           <w:noProof/>
           <w:lang w:val="en-US" w:eastAsia="en-US"/>
         </w:rPr>
-        <w:lastRenderedPageBreak/>
-        <w:t xml:space="preserve">  </w:t>
-      </w:r>
-      <w:r>
-        <w:rPr>
-          <w:noProof/>
-          <w:lang w:val="en-US" w:eastAsia="en-US"/>
-        </w:rPr>
         <w:drawing>
-          <wp:inline distT="0" distB="0" distL="0" distR="0" wp14:anchorId="2B5ED375" wp14:editId="4461FB64">
-            <wp:extent cx="5943600" cy="4325620"/>
-            <wp:effectExtent l="0" t="0" r="0" b="0"/>
-            <wp:docPr id="70" name="Picture 70"/>
+          <wp:inline distT="0" distB="0" distL="0" distR="0" wp14:anchorId="6CE5B2A4" wp14:editId="43033BE8">
+            <wp:extent cx="5943600" cy="3825240"/>
+            <wp:effectExtent l="0" t="0" r="0" b="3810"/>
+            <wp:docPr id="59" name="Picture 59"/>
             <wp:cNvGraphicFramePr>
               <a:graphicFrameLocks xmlns:a="http://schemas.openxmlformats.org/drawingml/2006/main" noChangeAspect="1"/>
             </wp:cNvGraphicFramePr>
@@ -17632,177 +17729,6 @@
                   <pic:spPr>
                     <a:xfrm>
                       <a:off x="0" y="0"/>
-                      <a:ext cx="5943600" cy="4325620"/>
-                    </a:xfrm>
-                    <a:prstGeom prst="rect">
-                      <a:avLst/>
-                    </a:prstGeom>
-                  </pic:spPr>
-                </pic:pic>
-              </a:graphicData>
-            </a:graphic>
-          </wp:inline>
-        </w:drawing>
-      </w:r>
-    </w:p>
-    <w:p>
-      <w:pPr>
-        <w:tabs>
-          <w:tab w:val="center" w:pos="851"/>
-        </w:tabs>
-        <w:suppressAutoHyphens/>
-        <w:spacing w:before="0" w:line="360" w:lineRule="auto"/>
-        <w:ind w:right="49" w:firstLine="0"/>
-        <w:rPr>
-          <w:b/>
-          <w:spacing w:val="-8"/>
-          <w:sz w:val="26"/>
-          <w:szCs w:val="26"/>
-          <w:lang w:val="en-US"/>
-        </w:rPr>
-      </w:pPr>
-      <w:r>
-        <w:rPr>
-          <w:b/>
-          <w:spacing w:val="-8"/>
-          <w:sz w:val="26"/>
-          <w:szCs w:val="26"/>
-          <w:lang w:val="en-US"/>
-        </w:rPr>
-        <w:t>Biểu đồ trình tự tìm kiếm nhân viên</w:t>
-      </w:r>
-    </w:p>
-    <w:p>
-      <w:pPr>
-        <w:tabs>
-          <w:tab w:val="center" w:pos="851"/>
-        </w:tabs>
-        <w:suppressAutoHyphens/>
-        <w:spacing w:before="0" w:line="360" w:lineRule="auto"/>
-        <w:ind w:right="49" w:firstLine="0"/>
-        <w:rPr>
-          <w:b/>
-          <w:spacing w:val="-8"/>
-          <w:sz w:val="26"/>
-          <w:szCs w:val="26"/>
-          <w:lang w:val="en-US"/>
-        </w:rPr>
-      </w:pPr>
-      <w:r>
-        <w:rPr>
-          <w:noProof/>
-          <w:lang w:val="en-US" w:eastAsia="en-US"/>
-        </w:rPr>
-        <w:drawing>
-          <wp:inline distT="0" distB="0" distL="0" distR="0" wp14:anchorId="2D0FEBDE" wp14:editId="45ABBC4B">
-            <wp:extent cx="5943600" cy="2863850"/>
-            <wp:effectExtent l="0" t="0" r="0" b="0"/>
-            <wp:docPr id="49" name="Picture 49"/>
-            <wp:cNvGraphicFramePr>
-              <a:graphicFrameLocks xmlns:a="http://schemas.openxmlformats.org/drawingml/2006/main" noChangeAspect="1"/>
-            </wp:cNvGraphicFramePr>
-            <a:graphic xmlns:a="http://schemas.openxmlformats.org/drawingml/2006/main">
-              <a:graphicData uri="http://schemas.openxmlformats.org/drawingml/2006/picture">
-                <pic:pic xmlns:pic="http://schemas.openxmlformats.org/drawingml/2006/picture">
-                  <pic:nvPicPr>
-                    <pic:cNvPr id="1" name=""/>
-                    <pic:cNvPicPr/>
-                  </pic:nvPicPr>
-                  <pic:blipFill>
-                    <a:blip r:embed="rId74"/>
-                    <a:stretch>
-                      <a:fillRect/>
-                    </a:stretch>
-                  </pic:blipFill>
-                  <pic:spPr>
-                    <a:xfrm>
-                      <a:off x="0" y="0"/>
-                      <a:ext cx="5943600" cy="2863850"/>
-                    </a:xfrm>
-                    <a:prstGeom prst="rect">
-                      <a:avLst/>
-                    </a:prstGeom>
-                  </pic:spPr>
-                </pic:pic>
-              </a:graphicData>
-            </a:graphic>
-          </wp:inline>
-        </w:drawing>
-      </w:r>
-    </w:p>
-    <w:p>
-      <w:pPr>
-        <w:tabs>
-          <w:tab w:val="center" w:pos="851"/>
-        </w:tabs>
-        <w:suppressAutoHyphens/>
-        <w:spacing w:before="0" w:line="360" w:lineRule="auto"/>
-        <w:ind w:right="49" w:firstLine="0"/>
-        <w:rPr>
-          <w:b/>
-          <w:spacing w:val="-8"/>
-          <w:sz w:val="26"/>
-          <w:szCs w:val="26"/>
-          <w:lang w:val="en-US"/>
-        </w:rPr>
-      </w:pPr>
-      <w:r>
-        <w:rPr>
-          <w:b/>
-          <w:spacing w:val="-8"/>
-          <w:sz w:val="26"/>
-          <w:szCs w:val="26"/>
-          <w:lang w:val="en-US"/>
-        </w:rPr>
-        <w:lastRenderedPageBreak/>
-        <w:t>Biểu đồ hoạt động quản lý nhân viên</w:t>
-      </w:r>
-    </w:p>
-    <w:p>
-      <w:pPr>
-        <w:tabs>
-          <w:tab w:val="center" w:pos="851"/>
-        </w:tabs>
-        <w:suppressAutoHyphens/>
-        <w:spacing w:before="0" w:line="360" w:lineRule="auto"/>
-        <w:ind w:right="49" w:firstLine="0"/>
-        <w:rPr>
-          <w:b/>
-          <w:spacing w:val="-8"/>
-          <w:sz w:val="26"/>
-          <w:szCs w:val="26"/>
-          <w:lang w:val="en-US"/>
-        </w:rPr>
-      </w:pPr>
-      <w:r>
-        <w:rPr>
-          <w:noProof/>
-          <w:lang w:val="en-US" w:eastAsia="en-US"/>
-        </w:rPr>
-        <w:drawing>
-          <wp:inline distT="0" distB="0" distL="0" distR="0" wp14:anchorId="6CE5B2A4" wp14:editId="43033BE8">
-            <wp:extent cx="5943600" cy="3825240"/>
-            <wp:effectExtent l="0" t="0" r="0" b="3810"/>
-            <wp:docPr id="59" name="Picture 59"/>
-            <wp:cNvGraphicFramePr>
-              <a:graphicFrameLocks xmlns:a="http://schemas.openxmlformats.org/drawingml/2006/main" noChangeAspect="1"/>
-            </wp:cNvGraphicFramePr>
-            <a:graphic xmlns:a="http://schemas.openxmlformats.org/drawingml/2006/main">
-              <a:graphicData uri="http://schemas.openxmlformats.org/drawingml/2006/picture">
-                <pic:pic xmlns:pic="http://schemas.openxmlformats.org/drawingml/2006/picture">
-                  <pic:nvPicPr>
-                    <pic:cNvPr id="1" name=""/>
-                    <pic:cNvPicPr/>
-                  </pic:nvPicPr>
-                  <pic:blipFill>
-                    <a:blip r:embed="rId75"/>
-                    <a:stretch>
-                      <a:fillRect/>
-                    </a:stretch>
-                  </pic:blipFill>
-                  <pic:spPr>
-                    <a:xfrm>
-                      <a:off x="0" y="0"/>
                       <a:ext cx="5943600" cy="3825240"/>
                     </a:xfrm>
                     <a:prstGeom prst="rect">
@@ -17917,7 +17843,7 @@
                     <pic:cNvPicPr/>
                   </pic:nvPicPr>
                   <pic:blipFill>
-                    <a:blip r:embed="rId76"/>
+                    <a:blip r:embed="rId74"/>
                     <a:stretch>
                       <a:fillRect/>
                     </a:stretch>
@@ -18545,7 +18471,7 @@
                     <pic:cNvPicPr/>
                   </pic:nvPicPr>
                   <pic:blipFill>
-                    <a:blip r:embed="rId77"/>
+                    <a:blip r:embed="rId75"/>
                     <a:stretch>
                       <a:fillRect/>
                     </a:stretch>
@@ -18599,6 +18525,225 @@
             <wp:extent cx="6060440" cy="5411972"/>
             <wp:effectExtent l="0" t="0" r="0" b="0"/>
             <wp:docPr id="41" name="Picture 41"/>
+            <wp:cNvGraphicFramePr>
+              <a:graphicFrameLocks xmlns:a="http://schemas.openxmlformats.org/drawingml/2006/main" noChangeAspect="1"/>
+            </wp:cNvGraphicFramePr>
+            <a:graphic xmlns:a="http://schemas.openxmlformats.org/drawingml/2006/main">
+              <a:graphicData uri="http://schemas.openxmlformats.org/drawingml/2006/picture">
+                <pic:pic xmlns:pic="http://schemas.openxmlformats.org/drawingml/2006/picture">
+                  <pic:nvPicPr>
+                    <pic:cNvPr id="1" name=""/>
+                    <pic:cNvPicPr/>
+                  </pic:nvPicPr>
+                  <pic:blipFill>
+                    <a:blip r:embed="rId76"/>
+                    <a:stretch>
+                      <a:fillRect/>
+                    </a:stretch>
+                  </pic:blipFill>
+                  <pic:spPr>
+                    <a:xfrm>
+                      <a:off x="0" y="0"/>
+                      <a:ext cx="6079859" cy="5429314"/>
+                    </a:xfrm>
+                    <a:prstGeom prst="rect">
+                      <a:avLst/>
+                    </a:prstGeom>
+                  </pic:spPr>
+                </pic:pic>
+              </a:graphicData>
+            </a:graphic>
+          </wp:inline>
+        </w:drawing>
+      </w:r>
+    </w:p>
+    <w:p>
+      <w:pPr>
+        <w:pStyle w:val="ListParagraph"/>
+        <w:numPr>
+          <w:ilvl w:val="0"/>
+          <w:numId w:val="35"/>
+        </w:numPr>
+        <w:tabs>
+          <w:tab w:val="center" w:pos="851"/>
+        </w:tabs>
+        <w:suppressAutoHyphens/>
+        <w:spacing w:before="0" w:line="360" w:lineRule="auto"/>
+        <w:ind w:right="49"/>
+        <w:rPr>
+          <w:b/>
+          <w:spacing w:val="-8"/>
+          <w:sz w:val="26"/>
+          <w:szCs w:val="26"/>
+          <w:lang w:val="en-US"/>
+        </w:rPr>
+      </w:pPr>
+      <w:r>
+        <w:rPr>
+          <w:b/>
+          <w:spacing w:val="-8"/>
+          <w:sz w:val="26"/>
+          <w:szCs w:val="26"/>
+          <w:lang w:val="en-US"/>
+        </w:rPr>
+        <w:t>Biểu đồ trình tự sửa sản phẩm.</w:t>
+      </w:r>
+    </w:p>
+    <w:p>
+      <w:pPr>
+        <w:tabs>
+          <w:tab w:val="center" w:pos="851"/>
+        </w:tabs>
+        <w:suppressAutoHyphens/>
+        <w:spacing w:before="0" w:line="360" w:lineRule="auto"/>
+        <w:ind w:left="360" w:right="49" w:firstLine="0"/>
+        <w:rPr>
+          <w:b/>
+          <w:spacing w:val="-8"/>
+          <w:sz w:val="26"/>
+          <w:szCs w:val="26"/>
+          <w:lang w:val="en-US"/>
+        </w:rPr>
+      </w:pPr>
+      <w:r>
+        <w:rPr>
+          <w:noProof/>
+          <w:lang w:val="en-US" w:eastAsia="en-US"/>
+        </w:rPr>
+        <w:lastRenderedPageBreak/>
+        <w:drawing>
+          <wp:inline distT="0" distB="0" distL="0" distR="0" wp14:anchorId="3FC21BCB" wp14:editId="4A61D0A6">
+            <wp:extent cx="5943600" cy="4110990"/>
+            <wp:effectExtent l="0" t="0" r="0" b="0"/>
+            <wp:docPr id="73" name="Picture 73"/>
+            <wp:cNvGraphicFramePr>
+              <a:graphicFrameLocks xmlns:a="http://schemas.openxmlformats.org/drawingml/2006/main" noChangeAspect="1"/>
+            </wp:cNvGraphicFramePr>
+            <a:graphic xmlns:a="http://schemas.openxmlformats.org/drawingml/2006/main">
+              <a:graphicData uri="http://schemas.openxmlformats.org/drawingml/2006/picture">
+                <pic:pic xmlns:pic="http://schemas.openxmlformats.org/drawingml/2006/picture">
+                  <pic:nvPicPr>
+                    <pic:cNvPr id="1" name=""/>
+                    <pic:cNvPicPr/>
+                  </pic:nvPicPr>
+                  <pic:blipFill>
+                    <a:blip r:embed="rId77"/>
+                    <a:stretch>
+                      <a:fillRect/>
+                    </a:stretch>
+                  </pic:blipFill>
+                  <pic:spPr>
+                    <a:xfrm>
+                      <a:off x="0" y="0"/>
+                      <a:ext cx="5943600" cy="4110990"/>
+                    </a:xfrm>
+                    <a:prstGeom prst="rect">
+                      <a:avLst/>
+                    </a:prstGeom>
+                  </pic:spPr>
+                </pic:pic>
+              </a:graphicData>
+            </a:graphic>
+          </wp:inline>
+        </w:drawing>
+      </w:r>
+    </w:p>
+    <w:p>
+      <w:pPr>
+        <w:tabs>
+          <w:tab w:val="center" w:pos="851"/>
+        </w:tabs>
+        <w:suppressAutoHyphens/>
+        <w:spacing w:before="0" w:line="360" w:lineRule="auto"/>
+        <w:ind w:left="360" w:right="49" w:firstLine="0"/>
+        <w:rPr>
+          <w:b/>
+          <w:spacing w:val="-8"/>
+          <w:sz w:val="26"/>
+          <w:szCs w:val="26"/>
+          <w:lang w:val="en-US"/>
+        </w:rPr>
+      </w:pPr>
+      <w:r>
+        <w:rPr>
+          <w:b/>
+          <w:spacing w:val="-8"/>
+          <w:sz w:val="26"/>
+          <w:szCs w:val="26"/>
+          <w:lang w:val="en-US"/>
+        </w:rPr>
+        <w:t>Biểu đồ trình tự tìm kiếm sản phẩm</w:t>
+      </w:r>
+    </w:p>
+    <w:p>
+      <w:pPr>
+        <w:tabs>
+          <w:tab w:val="center" w:pos="851"/>
+        </w:tabs>
+        <w:suppressAutoHyphens/>
+        <w:spacing w:before="0" w:line="360" w:lineRule="auto"/>
+        <w:ind w:left="360" w:right="49" w:firstLine="0"/>
+        <w:rPr>
+          <w:noProof/>
+          <w:lang w:val="en-US" w:eastAsia="en-US"/>
+        </w:rPr>
+      </w:pPr>
+    </w:p>
+    <w:p>
+      <w:pPr>
+        <w:tabs>
+          <w:tab w:val="center" w:pos="851"/>
+        </w:tabs>
+        <w:suppressAutoHyphens/>
+        <w:spacing w:before="0" w:line="360" w:lineRule="auto"/>
+        <w:ind w:left="360" w:right="49" w:firstLine="0"/>
+        <w:rPr>
+          <w:noProof/>
+          <w:lang w:val="en-US" w:eastAsia="en-US"/>
+        </w:rPr>
+      </w:pPr>
+    </w:p>
+    <w:p>
+      <w:pPr>
+        <w:tabs>
+          <w:tab w:val="center" w:pos="851"/>
+        </w:tabs>
+        <w:suppressAutoHyphens/>
+        <w:spacing w:before="0" w:line="360" w:lineRule="auto"/>
+        <w:ind w:left="360" w:right="49" w:firstLine="0"/>
+        <w:rPr>
+          <w:noProof/>
+          <w:lang w:val="en-US" w:eastAsia="en-US"/>
+        </w:rPr>
+      </w:pPr>
+    </w:p>
+    <w:p>
+      <w:pPr>
+        <w:tabs>
+          <w:tab w:val="center" w:pos="851"/>
+        </w:tabs>
+        <w:suppressAutoHyphens/>
+        <w:spacing w:before="0" w:line="360" w:lineRule="auto"/>
+        <w:ind w:left="360" w:right="49" w:firstLine="0"/>
+        <w:rPr>
+          <w:b/>
+          <w:spacing w:val="-8"/>
+          <w:sz w:val="26"/>
+          <w:szCs w:val="26"/>
+          <w:lang w:val="en-US"/>
+        </w:rPr>
+      </w:pPr>
+      <w:r>
+        <w:rPr>
+          <w:noProof/>
+          <w:lang w:val="en-US" w:eastAsia="en-US"/>
+        </w:rPr>
+        <w:lastRenderedPageBreak/>
+        <w:drawing>
+          <wp:inline distT="0" distB="0" distL="0" distR="0" wp14:anchorId="10B2C32D" wp14:editId="6EF88B8A">
+            <wp:extent cx="5943600" cy="2816225"/>
+            <wp:effectExtent l="0" t="0" r="0" b="0"/>
+            <wp:docPr id="40" name="Picture 40"/>
             <wp:cNvGraphicFramePr>
               <a:graphicFrameLocks xmlns:a="http://schemas.openxmlformats.org/drawingml/2006/main" noChangeAspect="1"/>
             </wp:cNvGraphicFramePr>
@@ -18618,7 +18763,7 @@
                   <pic:spPr>
                     <a:xfrm>
                       <a:off x="0" y="0"/>
-                      <a:ext cx="6079859" cy="5429314"/>
+                      <a:ext cx="5943600" cy="2816225"/>
                     </a:xfrm>
                     <a:prstGeom prst="rect">
                       <a:avLst/>
@@ -18633,38 +18778,6 @@
     </w:p>
     <w:p>
       <w:pPr>
-        <w:pStyle w:val="ListParagraph"/>
-        <w:numPr>
-          <w:ilvl w:val="0"/>
-          <w:numId w:val="35"/>
-        </w:numPr>
-        <w:tabs>
-          <w:tab w:val="center" w:pos="851"/>
-        </w:tabs>
-        <w:suppressAutoHyphens/>
-        <w:spacing w:before="0" w:line="360" w:lineRule="auto"/>
-        <w:ind w:right="49"/>
-        <w:rPr>
-          <w:b/>
-          <w:spacing w:val="-8"/>
-          <w:sz w:val="26"/>
-          <w:szCs w:val="26"/>
-          <w:lang w:val="en-US"/>
-        </w:rPr>
-      </w:pPr>
-      <w:r>
-        <w:rPr>
-          <w:b/>
-          <w:spacing w:val="-8"/>
-          <w:sz w:val="26"/>
-          <w:szCs w:val="26"/>
-          <w:lang w:val="en-US"/>
-        </w:rPr>
-        <w:t>Biểu đồ trình tự sửa sản phẩm.</w:t>
-      </w:r>
-    </w:p>
-    <w:p>
-      <w:pPr>
         <w:tabs>
           <w:tab w:val="center" w:pos="851"/>
         </w:tabs>
@@ -18681,15 +18794,41 @@
       </w:pPr>
       <w:r>
         <w:rPr>
+          <w:b/>
+          <w:spacing w:val="-8"/>
+          <w:sz w:val="26"/>
+          <w:szCs w:val="26"/>
+          <w:lang w:val="en-US"/>
+        </w:rPr>
+        <w:t>Biểu đồ hoạt động quản lý sản phẩm.</w:t>
+      </w:r>
+    </w:p>
+    <w:p>
+      <w:pPr>
+        <w:tabs>
+          <w:tab w:val="center" w:pos="851"/>
+        </w:tabs>
+        <w:suppressAutoHyphens/>
+        <w:spacing w:before="0" w:line="360" w:lineRule="auto"/>
+        <w:ind w:left="360" w:right="49" w:firstLine="0"/>
+        <w:rPr>
+          <w:b/>
+          <w:spacing w:val="-8"/>
+          <w:sz w:val="26"/>
+          <w:szCs w:val="26"/>
+          <w:lang w:val="en-US"/>
+        </w:rPr>
+      </w:pPr>
+      <w:r>
+        <w:rPr>
           <w:noProof/>
           <w:lang w:val="en-US" w:eastAsia="en-US"/>
         </w:rPr>
-        <w:lastRenderedPageBreak/>
         <w:drawing>
-          <wp:inline distT="0" distB="0" distL="0" distR="0" wp14:anchorId="3FC21BCB" wp14:editId="4A61D0A6">
-            <wp:extent cx="5943600" cy="4110990"/>
+          <wp:inline distT="0" distB="0" distL="0" distR="0" wp14:anchorId="27C639DE" wp14:editId="7AA6B789">
+            <wp:extent cx="5943600" cy="3964940"/>
             <wp:effectExtent l="0" t="0" r="0" b="0"/>
-            <wp:docPr id="73" name="Picture 73"/>
+            <wp:docPr id="57" name="Picture 57"/>
             <wp:cNvGraphicFramePr>
               <a:graphicFrameLocks xmlns:a="http://schemas.openxmlformats.org/drawingml/2006/main" noChangeAspect="1"/>
             </wp:cNvGraphicFramePr>
@@ -18709,219 +18848,6 @@
                   <pic:spPr>
                     <a:xfrm>
                       <a:off x="0" y="0"/>
-                      <a:ext cx="5943600" cy="4110990"/>
-                    </a:xfrm>
-                    <a:prstGeom prst="rect">
-                      <a:avLst/>
-                    </a:prstGeom>
-                  </pic:spPr>
-                </pic:pic>
-              </a:graphicData>
-            </a:graphic>
-          </wp:inline>
-        </w:drawing>
-      </w:r>
-    </w:p>
-    <w:p>
-      <w:pPr>
-        <w:tabs>
-          <w:tab w:val="center" w:pos="851"/>
-        </w:tabs>
-        <w:suppressAutoHyphens/>
-        <w:spacing w:before="0" w:line="360" w:lineRule="auto"/>
-        <w:ind w:left="360" w:right="49" w:firstLine="0"/>
-        <w:rPr>
-          <w:b/>
-          <w:spacing w:val="-8"/>
-          <w:sz w:val="26"/>
-          <w:szCs w:val="26"/>
-          <w:lang w:val="en-US"/>
-        </w:rPr>
-      </w:pPr>
-      <w:r>
-        <w:rPr>
-          <w:b/>
-          <w:spacing w:val="-8"/>
-          <w:sz w:val="26"/>
-          <w:szCs w:val="26"/>
-          <w:lang w:val="en-US"/>
-        </w:rPr>
-        <w:t>Biểu đồ trình tự tìm kiếm sản phẩm</w:t>
-      </w:r>
-    </w:p>
-    <w:p>
-      <w:pPr>
-        <w:tabs>
-          <w:tab w:val="center" w:pos="851"/>
-        </w:tabs>
-        <w:suppressAutoHyphens/>
-        <w:spacing w:before="0" w:line="360" w:lineRule="auto"/>
-        <w:ind w:left="360" w:right="49" w:firstLine="0"/>
-        <w:rPr>
-          <w:noProof/>
-          <w:lang w:val="en-US" w:eastAsia="en-US"/>
-        </w:rPr>
-      </w:pPr>
-    </w:p>
-    <w:p>
-      <w:pPr>
-        <w:tabs>
-          <w:tab w:val="center" w:pos="851"/>
-        </w:tabs>
-        <w:suppressAutoHyphens/>
-        <w:spacing w:before="0" w:line="360" w:lineRule="auto"/>
-        <w:ind w:left="360" w:right="49" w:firstLine="0"/>
-        <w:rPr>
-          <w:noProof/>
-          <w:lang w:val="en-US" w:eastAsia="en-US"/>
-        </w:rPr>
-      </w:pPr>
-    </w:p>
-    <w:p>
-      <w:pPr>
-        <w:tabs>
-          <w:tab w:val="center" w:pos="851"/>
-        </w:tabs>
-        <w:suppressAutoHyphens/>
-        <w:spacing w:before="0" w:line="360" w:lineRule="auto"/>
-        <w:ind w:left="360" w:right="49" w:firstLine="0"/>
-        <w:rPr>
-          <w:noProof/>
-          <w:lang w:val="en-US" w:eastAsia="en-US"/>
-        </w:rPr>
-      </w:pPr>
-    </w:p>
-    <w:p>
-      <w:pPr>
-        <w:tabs>
-          <w:tab w:val="center" w:pos="851"/>
-        </w:tabs>
-        <w:suppressAutoHyphens/>
-        <w:spacing w:before="0" w:line="360" w:lineRule="auto"/>
-        <w:ind w:left="360" w:right="49" w:firstLine="0"/>
-        <w:rPr>
-          <w:b/>
-          <w:spacing w:val="-8"/>
-          <w:sz w:val="26"/>
-          <w:szCs w:val="26"/>
-          <w:lang w:val="en-US"/>
-        </w:rPr>
-      </w:pPr>
-      <w:r>
-        <w:rPr>
-          <w:noProof/>
-          <w:lang w:val="en-US" w:eastAsia="en-US"/>
-        </w:rPr>
-        <w:lastRenderedPageBreak/>
-        <w:drawing>
-          <wp:inline distT="0" distB="0" distL="0" distR="0" wp14:anchorId="10B2C32D" wp14:editId="6EF88B8A">
-            <wp:extent cx="5943600" cy="2816225"/>
-            <wp:effectExtent l="0" t="0" r="0" b="0"/>
-            <wp:docPr id="40" name="Picture 40"/>
-            <wp:cNvGraphicFramePr>
-              <a:graphicFrameLocks xmlns:a="http://schemas.openxmlformats.org/drawingml/2006/main" noChangeAspect="1"/>
-            </wp:cNvGraphicFramePr>
-            <a:graphic xmlns:a="http://schemas.openxmlformats.org/drawingml/2006/main">
-              <a:graphicData uri="http://schemas.openxmlformats.org/drawingml/2006/picture">
-                <pic:pic xmlns:pic="http://schemas.openxmlformats.org/drawingml/2006/picture">
-                  <pic:nvPicPr>
-                    <pic:cNvPr id="1" name=""/>
-                    <pic:cNvPicPr/>
-                  </pic:nvPicPr>
-                  <pic:blipFill>
-                    <a:blip r:embed="rId80"/>
-                    <a:stretch>
-                      <a:fillRect/>
-                    </a:stretch>
-                  </pic:blipFill>
-                  <pic:spPr>
-                    <a:xfrm>
-                      <a:off x="0" y="0"/>
-                      <a:ext cx="5943600" cy="2816225"/>
-                    </a:xfrm>
-                    <a:prstGeom prst="rect">
-                      <a:avLst/>
-                    </a:prstGeom>
-                  </pic:spPr>
-                </pic:pic>
-              </a:graphicData>
-            </a:graphic>
-          </wp:inline>
-        </w:drawing>
-      </w:r>
-    </w:p>
-    <w:p>
-      <w:pPr>
-        <w:tabs>
-          <w:tab w:val="center" w:pos="851"/>
-        </w:tabs>
-        <w:suppressAutoHyphens/>
-        <w:spacing w:before="0" w:line="360" w:lineRule="auto"/>
-        <w:ind w:left="360" w:right="49" w:firstLine="0"/>
-        <w:rPr>
-          <w:b/>
-          <w:spacing w:val="-8"/>
-          <w:sz w:val="26"/>
-          <w:szCs w:val="26"/>
-          <w:lang w:val="en-US"/>
-        </w:rPr>
-      </w:pPr>
-      <w:r>
-        <w:rPr>
-          <w:b/>
-          <w:spacing w:val="-8"/>
-          <w:sz w:val="26"/>
-          <w:szCs w:val="26"/>
-          <w:lang w:val="en-US"/>
-        </w:rPr>
-        <w:t>Biểu đồ hoạt động quản lý sản phẩm.</w:t>
-      </w:r>
-    </w:p>
-    <w:p>
-      <w:pPr>
-        <w:tabs>
-          <w:tab w:val="center" w:pos="851"/>
-        </w:tabs>
-        <w:suppressAutoHyphens/>
-        <w:spacing w:before="0" w:line="360" w:lineRule="auto"/>
-        <w:ind w:left="360" w:right="49" w:firstLine="0"/>
-        <w:rPr>
-          <w:b/>
-          <w:spacing w:val="-8"/>
-          <w:sz w:val="26"/>
-          <w:szCs w:val="26"/>
-          <w:lang w:val="en-US"/>
-        </w:rPr>
-      </w:pPr>
-      <w:r>
-        <w:rPr>
-          <w:noProof/>
-          <w:lang w:val="en-US" w:eastAsia="en-US"/>
-        </w:rPr>
-        <w:drawing>
-          <wp:inline distT="0" distB="0" distL="0" distR="0" wp14:anchorId="27C639DE" wp14:editId="7AA6B789">
-            <wp:extent cx="5943600" cy="3964940"/>
-            <wp:effectExtent l="0" t="0" r="0" b="0"/>
-            <wp:docPr id="57" name="Picture 57"/>
-            <wp:cNvGraphicFramePr>
-              <a:graphicFrameLocks xmlns:a="http://schemas.openxmlformats.org/drawingml/2006/main" noChangeAspect="1"/>
-            </wp:cNvGraphicFramePr>
-            <a:graphic xmlns:a="http://schemas.openxmlformats.org/drawingml/2006/main">
-              <a:graphicData uri="http://schemas.openxmlformats.org/drawingml/2006/picture">
-                <pic:pic xmlns:pic="http://schemas.openxmlformats.org/drawingml/2006/picture">
-                  <pic:nvPicPr>
-                    <pic:cNvPr id="1" name=""/>
-                    <pic:cNvPicPr/>
-                  </pic:nvPicPr>
-                  <pic:blipFill>
-                    <a:blip r:embed="rId81"/>
-                    <a:stretch>
-                      <a:fillRect/>
-                    </a:stretch>
-                  </pic:blipFill>
-                  <pic:spPr>
-                    <a:xfrm>
-                      <a:off x="0" y="0"/>
                       <a:ext cx="5943600" cy="3964940"/>
                     </a:xfrm>
                     <a:prstGeom prst="rect">
@@ -19009,7 +18935,7 @@
                     <pic:cNvPicPr/>
                   </pic:nvPicPr>
                   <pic:blipFill>
-                    <a:blip r:embed="rId82"/>
+                    <a:blip r:embed="rId80"/>
                     <a:stretch>
                       <a:fillRect/>
                     </a:stretch>
@@ -19672,7 +19598,7 @@
                     <pic:cNvPicPr/>
                   </pic:nvPicPr>
                   <pic:blipFill>
-                    <a:blip r:embed="rId83"/>
+                    <a:blip r:embed="rId81"/>
                     <a:stretch>
                       <a:fillRect/>
                     </a:stretch>
@@ -19753,6 +19679,165 @@
             <wp:extent cx="5943600" cy="4154170"/>
             <wp:effectExtent l="0" t="0" r="0" b="0"/>
             <wp:docPr id="71" name="Picture 71"/>
+            <wp:cNvGraphicFramePr>
+              <a:graphicFrameLocks xmlns:a="http://schemas.openxmlformats.org/drawingml/2006/main" noChangeAspect="1"/>
+            </wp:cNvGraphicFramePr>
+            <a:graphic xmlns:a="http://schemas.openxmlformats.org/drawingml/2006/main">
+              <a:graphicData uri="http://schemas.openxmlformats.org/drawingml/2006/picture">
+                <pic:pic xmlns:pic="http://schemas.openxmlformats.org/drawingml/2006/picture">
+                  <pic:nvPicPr>
+                    <pic:cNvPr id="1" name=""/>
+                    <pic:cNvPicPr/>
+                  </pic:nvPicPr>
+                  <pic:blipFill>
+                    <a:blip r:embed="rId82"/>
+                    <a:stretch>
+                      <a:fillRect/>
+                    </a:stretch>
+                  </pic:blipFill>
+                  <pic:spPr>
+                    <a:xfrm>
+                      <a:off x="0" y="0"/>
+                      <a:ext cx="5943600" cy="4154170"/>
+                    </a:xfrm>
+                    <a:prstGeom prst="rect">
+                      <a:avLst/>
+                    </a:prstGeom>
+                  </pic:spPr>
+                </pic:pic>
+              </a:graphicData>
+            </a:graphic>
+          </wp:inline>
+        </w:drawing>
+      </w:r>
+    </w:p>
+    <w:p>
+      <w:pPr>
+        <w:ind w:firstLine="0"/>
+        <w:rPr>
+          <w:rFonts w:ascii="Times New Roman" w:hAnsi="Times New Roman"/>
+          <w:b/>
+          <w:sz w:val="26"/>
+          <w:szCs w:val="26"/>
+          <w:lang w:val="en-US"/>
+        </w:rPr>
+      </w:pPr>
+      <w:r>
+        <w:rPr>
+          <w:rFonts w:ascii="Times New Roman" w:eastAsia="Times New Roman" w:hAnsi="Times New Roman"/>
+          <w:b/>
+          <w:color w:val="000000" w:themeColor="text1"/>
+          <w:sz w:val="26"/>
+          <w:szCs w:val="26"/>
+          <w:lang w:eastAsia="en-US"/>
+        </w:rPr>
+        <w:t>6.</w:t>
+      </w:r>
+      <w:r>
+        <w:rPr>
+          <w:rFonts w:ascii="Times New Roman" w:hAnsi="Times New Roman"/>
+          <w:b/>
+          <w:sz w:val="26"/>
+          <w:szCs w:val="26"/>
+          <w:lang w:val="en-US"/>
+        </w:rPr>
+        <w:t>Biểu đồ trình tự xóa bài viết.</w:t>
+      </w:r>
+    </w:p>
+    <w:p>
+      <w:pPr>
+        <w:ind w:firstLine="0"/>
+        <w:rPr>
+          <w:rFonts w:ascii="Times New Roman" w:hAnsi="Times New Roman"/>
+          <w:sz w:val="26"/>
+          <w:szCs w:val="26"/>
+          <w:lang w:val="en-US"/>
+        </w:rPr>
+      </w:pPr>
+      <w:r>
+        <w:rPr>
+          <w:noProof/>
+          <w:lang w:val="en-US" w:eastAsia="en-US"/>
+        </w:rPr>
+        <w:lastRenderedPageBreak/>
+        <w:drawing>
+          <wp:inline distT="0" distB="0" distL="0" distR="0" wp14:anchorId="5876D893" wp14:editId="27C17E56">
+            <wp:extent cx="5943600" cy="3825240"/>
+            <wp:effectExtent l="0" t="0" r="0" b="0"/>
+            <wp:docPr id="74" name="Picture 74"/>
+            <wp:cNvGraphicFramePr>
+              <a:graphicFrameLocks xmlns:a="http://schemas.openxmlformats.org/drawingml/2006/main" noChangeAspect="1"/>
+            </wp:cNvGraphicFramePr>
+            <a:graphic xmlns:a="http://schemas.openxmlformats.org/drawingml/2006/main">
+              <a:graphicData uri="http://schemas.openxmlformats.org/drawingml/2006/picture">
+                <pic:pic xmlns:pic="http://schemas.openxmlformats.org/drawingml/2006/picture">
+                  <pic:nvPicPr>
+                    <pic:cNvPr id="1" name=""/>
+                    <pic:cNvPicPr/>
+                  </pic:nvPicPr>
+                  <pic:blipFill>
+                    <a:blip r:embed="rId83"/>
+                    <a:stretch>
+                      <a:fillRect/>
+                    </a:stretch>
+                  </pic:blipFill>
+                  <pic:spPr>
+                    <a:xfrm>
+                      <a:off x="0" y="0"/>
+                      <a:ext cx="5943600" cy="3825240"/>
+                    </a:xfrm>
+                    <a:prstGeom prst="rect">
+                      <a:avLst/>
+                    </a:prstGeom>
+                  </pic:spPr>
+                </pic:pic>
+              </a:graphicData>
+            </a:graphic>
+          </wp:inline>
+        </w:drawing>
+      </w:r>
+    </w:p>
+    <w:p>
+      <w:pPr>
+        <w:ind w:firstLine="0"/>
+        <w:rPr>
+          <w:rFonts w:ascii="Times New Roman" w:hAnsi="Times New Roman"/>
+          <w:b/>
+          <w:sz w:val="26"/>
+          <w:szCs w:val="26"/>
+          <w:lang w:val="en-US"/>
+        </w:rPr>
+      </w:pPr>
+      <w:r>
+        <w:rPr>
+          <w:rFonts w:ascii="Times New Roman" w:hAnsi="Times New Roman"/>
+          <w:b/>
+          <w:sz w:val="26"/>
+          <w:szCs w:val="26"/>
+          <w:lang w:val="en-US"/>
+        </w:rPr>
+        <w:t>Biểu đồ trình tự tìm kiếm bài viết</w:t>
+      </w:r>
+    </w:p>
+    <w:p>
+      <w:pPr>
+        <w:ind w:firstLine="0"/>
+        <w:rPr>
+          <w:rFonts w:ascii="Times New Roman" w:hAnsi="Times New Roman"/>
+          <w:sz w:val="26"/>
+          <w:szCs w:val="26"/>
+        </w:rPr>
+      </w:pPr>
+      <w:r>
+        <w:rPr>
+          <w:noProof/>
+          <w:lang w:val="en-US" w:eastAsia="en-US"/>
+        </w:rPr>
+        <w:drawing>
+          <wp:inline distT="0" distB="0" distL="0" distR="0" wp14:anchorId="20F87AA5" wp14:editId="6FB4FF78">
+            <wp:extent cx="5943600" cy="2980055"/>
+            <wp:effectExtent l="0" t="0" r="0" b="0"/>
+            <wp:docPr id="53" name="Picture 53"/>
             <wp:cNvGraphicFramePr>
               <a:graphicFrameLocks xmlns:a="http://schemas.openxmlformats.org/drawingml/2006/main" noChangeAspect="1"/>
             </wp:cNvGraphicFramePr>
@@ -19772,7 +19857,7 @@
                   <pic:spPr>
                     <a:xfrm>
                       <a:off x="0" y="0"/>
-                      <a:ext cx="5943600" cy="4154170"/>
+                      <a:ext cx="5943600" cy="2980055"/>
                     </a:xfrm>
                     <a:prstGeom prst="rect">
                       <a:avLst/>
@@ -19787,42 +19872,15 @@
     </w:p>
     <w:p>
       <w:pPr>
-        <w:ind w:firstLine="0"/>
-        <w:rPr>
-          <w:rFonts w:ascii="Times New Roman" w:hAnsi="Times New Roman"/>
+        <w:tabs>
+          <w:tab w:val="center" w:pos="851"/>
+        </w:tabs>
+        <w:suppressAutoHyphens/>
+        <w:spacing w:before="0" w:line="360" w:lineRule="auto"/>
+        <w:ind w:right="49" w:firstLine="0"/>
+        <w:rPr>
           <w:b/>
-          <w:sz w:val="26"/>
-          <w:szCs w:val="26"/>
-          <w:lang w:val="en-US"/>
-        </w:rPr>
-      </w:pPr>
-      <w:r>
-        <w:rPr>
-          <w:rFonts w:ascii="Times New Roman" w:eastAsia="Times New Roman" w:hAnsi="Times New Roman"/>
-          <w:b/>
-          <w:color w:val="000000" w:themeColor="text1"/>
-          <w:sz w:val="26"/>
-          <w:szCs w:val="26"/>
-          <w:lang w:eastAsia="en-US"/>
-        </w:rPr>
-        <w:t>6.</w:t>
-      </w:r>
-      <w:r>
-        <w:rPr>
-          <w:rFonts w:ascii="Times New Roman" w:hAnsi="Times New Roman"/>
-          <w:b/>
-          <w:sz w:val="26"/>
-          <w:szCs w:val="26"/>
-          <w:lang w:val="en-US"/>
-        </w:rPr>
-        <w:t>Biểu đồ trình tự xóa bài viết.</w:t>
-      </w:r>
-    </w:p>
-    <w:p>
-      <w:pPr>
-        <w:ind w:firstLine="0"/>
-        <w:rPr>
-          <w:rFonts w:ascii="Times New Roman" w:hAnsi="Times New Roman"/>
+          <w:spacing w:val="-8"/>
           <w:sz w:val="26"/>
           <w:szCs w:val="26"/>
           <w:lang w:val="en-US"/>
@@ -19835,10 +19893,10 @@
         </w:rPr>
         <w:lastRenderedPageBreak/>
         <w:drawing>
-          <wp:inline distT="0" distB="0" distL="0" distR="0" wp14:anchorId="5876D893" wp14:editId="27C17E56">
-            <wp:extent cx="5943600" cy="3825240"/>
+          <wp:inline distT="0" distB="0" distL="0" distR="0" wp14:anchorId="6816E765" wp14:editId="51B80CD8">
+            <wp:extent cx="5943600" cy="3874770"/>
             <wp:effectExtent l="0" t="0" r="0" b="0"/>
-            <wp:docPr id="74" name="Picture 74"/>
+            <wp:docPr id="60" name="Picture 60"/>
             <wp:cNvGraphicFramePr>
               <a:graphicFrameLocks xmlns:a="http://schemas.openxmlformats.org/drawingml/2006/main" noChangeAspect="1"/>
             </wp:cNvGraphicFramePr>
@@ -19858,7 +19916,7 @@
                   <pic:spPr>
                     <a:xfrm>
                       <a:off x="0" y="0"/>
-                      <a:ext cx="5943600" cy="3825240"/>
+                      <a:ext cx="5943600" cy="3874770"/>
                     </a:xfrm>
                     <a:prstGeom prst="rect">
                       <a:avLst/>
@@ -19873,33 +19931,89 @@
     </w:p>
     <w:p>
       <w:pPr>
-        <w:ind w:firstLine="0"/>
-        <w:rPr>
-          <w:rFonts w:ascii="Times New Roman" w:hAnsi="Times New Roman"/>
-          <w:b/>
+        <w:spacing w:before="0"/>
+        <w:ind w:right="49" w:firstLine="0"/>
+        <w:contextualSpacing/>
+        <w:rPr>
+          <w:rFonts w:ascii="Times New Roman" w:hAnsi="Times New Roman"/>
           <w:sz w:val="26"/>
           <w:szCs w:val="26"/>
           <w:lang w:val="en-US"/>
         </w:rPr>
       </w:pPr>
-      <w:r>
-        <w:rPr>
-          <w:rFonts w:ascii="Times New Roman" w:hAnsi="Times New Roman"/>
-          <w:b/>
-          <w:sz w:val="26"/>
-          <w:szCs w:val="26"/>
-          <w:lang w:val="en-US"/>
-        </w:rPr>
-        <w:t>Biểu đồ trình tự tìm kiếm bài viết</w:t>
-      </w:r>
     </w:p>
     <w:p>
       <w:pPr>
-        <w:ind w:firstLine="0"/>
-        <w:rPr>
-          <w:rFonts w:ascii="Times New Roman" w:hAnsi="Times New Roman"/>
-          <w:sz w:val="26"/>
-          <w:szCs w:val="26"/>
+        <w:pStyle w:val="ListParagraph"/>
+        <w:numPr>
+          <w:ilvl w:val="2"/>
+          <w:numId w:val="44"/>
+        </w:numPr>
+        <w:ind w:right="49"/>
+        <w:jc w:val="center"/>
+        <w:rPr>
+          <w:b/>
+          <w:sz w:val="36"/>
+          <w:szCs w:val="36"/>
+          <w:lang w:val="en-US"/>
+        </w:rPr>
+      </w:pPr>
+      <w:r>
+        <w:rPr>
+          <w:b/>
+          <w:sz w:val="36"/>
+          <w:szCs w:val="36"/>
+          <w:lang w:val="en-US"/>
+        </w:rPr>
+        <w:t xml:space="preserve">Quản Lý </w:t>
+      </w:r>
+      <w:r>
+        <w:rPr>
+          <w:b/>
+          <w:sz w:val="36"/>
+          <w:szCs w:val="36"/>
+          <w:lang w:val="en-US"/>
+        </w:rPr>
+        <w:t>phản hồi</w:t>
+      </w:r>
+      <w:r>
+        <w:rPr>
+          <w:b/>
+          <w:sz w:val="36"/>
+          <w:szCs w:val="36"/>
+          <w:lang w:val="en-US"/>
+        </w:rPr>
+        <w:t>:</w:t>
+      </w:r>
+    </w:p>
+    <w:p>
+      <w:pPr>
+        <w:ind w:left="142" w:right="49" w:firstLine="0"/>
+        <w:rPr>
+          <w:b/>
+          <w:sz w:val="36"/>
+          <w:szCs w:val="36"/>
+          <w:lang w:val="en-US"/>
+        </w:rPr>
+      </w:pPr>
+      <w:r>
+        <w:rPr>
+          <w:b/>
+          <w:sz w:val="36"/>
+          <w:szCs w:val="36"/>
+          <w:lang w:val="en-US"/>
+        </w:rPr>
+        <w:t>-use case phản hồi cho nhân viên</w:t>
+      </w:r>
+    </w:p>
+    <w:p>
+      <w:pPr>
+        <w:ind w:left="142" w:right="49" w:firstLine="0"/>
+        <w:rPr>
+          <w:b/>
+          <w:sz w:val="36"/>
+          <w:szCs w:val="36"/>
+          <w:lang w:val="en-US"/>
         </w:rPr>
       </w:pPr>
       <w:r>
@@ -19908,10 +20022,10 @@
           <w:lang w:val="en-US" w:eastAsia="en-US"/>
         </w:rPr>
         <w:drawing>
-          <wp:inline distT="0" distB="0" distL="0" distR="0" wp14:anchorId="20F87AA5" wp14:editId="6FB4FF78">
-            <wp:extent cx="5943600" cy="2980055"/>
+          <wp:inline distT="0" distB="0" distL="0" distR="0" wp14:anchorId="1EF4C62D" wp14:editId="6513A42D">
+            <wp:extent cx="5943600" cy="2440305"/>
             <wp:effectExtent l="0" t="0" r="0" b="0"/>
-            <wp:docPr id="53" name="Picture 53"/>
+            <wp:docPr id="78" name="Picture 78"/>
             <wp:cNvGraphicFramePr>
               <a:graphicFrameLocks xmlns:a="http://schemas.openxmlformats.org/drawingml/2006/main" noChangeAspect="1"/>
             </wp:cNvGraphicFramePr>
@@ -19931,194 +20045,6 @@
                   <pic:spPr>
                     <a:xfrm>
                       <a:off x="0" y="0"/>
-                      <a:ext cx="5943600" cy="2980055"/>
-                    </a:xfrm>
-                    <a:prstGeom prst="rect">
-                      <a:avLst/>
-                    </a:prstGeom>
-                  </pic:spPr>
-                </pic:pic>
-              </a:graphicData>
-            </a:graphic>
-          </wp:inline>
-        </w:drawing>
-      </w:r>
-    </w:p>
-    <w:p>
-      <w:pPr>
-        <w:tabs>
-          <w:tab w:val="center" w:pos="851"/>
-        </w:tabs>
-        <w:suppressAutoHyphens/>
-        <w:spacing w:before="0" w:line="360" w:lineRule="auto"/>
-        <w:ind w:right="49" w:firstLine="0"/>
-        <w:rPr>
-          <w:b/>
-          <w:spacing w:val="-8"/>
-          <w:sz w:val="26"/>
-          <w:szCs w:val="26"/>
-          <w:lang w:val="en-US"/>
-        </w:rPr>
-      </w:pPr>
-      <w:r>
-        <w:rPr>
-          <w:noProof/>
-          <w:lang w:val="en-US" w:eastAsia="en-US"/>
-        </w:rPr>
-        <w:lastRenderedPageBreak/>
-        <w:drawing>
-          <wp:inline distT="0" distB="0" distL="0" distR="0" wp14:anchorId="6816E765" wp14:editId="51B80CD8">
-            <wp:extent cx="5943600" cy="3874770"/>
-            <wp:effectExtent l="0" t="0" r="0" b="0"/>
-            <wp:docPr id="60" name="Picture 60"/>
-            <wp:cNvGraphicFramePr>
-              <a:graphicFrameLocks xmlns:a="http://schemas.openxmlformats.org/drawingml/2006/main" noChangeAspect="1"/>
-            </wp:cNvGraphicFramePr>
-            <a:graphic xmlns:a="http://schemas.openxmlformats.org/drawingml/2006/main">
-              <a:graphicData uri="http://schemas.openxmlformats.org/drawingml/2006/picture">
-                <pic:pic xmlns:pic="http://schemas.openxmlformats.org/drawingml/2006/picture">
-                  <pic:nvPicPr>
-                    <pic:cNvPr id="1" name=""/>
-                    <pic:cNvPicPr/>
-                  </pic:nvPicPr>
-                  <pic:blipFill>
-                    <a:blip r:embed="rId87"/>
-                    <a:stretch>
-                      <a:fillRect/>
-                    </a:stretch>
-                  </pic:blipFill>
-                  <pic:spPr>
-                    <a:xfrm>
-                      <a:off x="0" y="0"/>
-                      <a:ext cx="5943600" cy="3874770"/>
-                    </a:xfrm>
-                    <a:prstGeom prst="rect">
-                      <a:avLst/>
-                    </a:prstGeom>
-                  </pic:spPr>
-                </pic:pic>
-              </a:graphicData>
-            </a:graphic>
-          </wp:inline>
-        </w:drawing>
-      </w:r>
-    </w:p>
-    <w:p>
-      <w:pPr>
-        <w:spacing w:before="0"/>
-        <w:ind w:right="49" w:firstLine="0"/>
-        <w:contextualSpacing/>
-        <w:rPr>
-          <w:rFonts w:ascii="Times New Roman" w:hAnsi="Times New Roman"/>
-          <w:sz w:val="26"/>
-          <w:szCs w:val="26"/>
-          <w:lang w:val="en-US"/>
-        </w:rPr>
-      </w:pPr>
-    </w:p>
-    <w:p>
-      <w:pPr>
-        <w:pStyle w:val="ListParagraph"/>
-        <w:numPr>
-          <w:ilvl w:val="2"/>
-          <w:numId w:val="44"/>
-        </w:numPr>
-        <w:ind w:right="49"/>
-        <w:jc w:val="center"/>
-        <w:rPr>
-          <w:b/>
-          <w:sz w:val="36"/>
-          <w:szCs w:val="36"/>
-          <w:lang w:val="en-US"/>
-        </w:rPr>
-      </w:pPr>
-      <w:r>
-        <w:rPr>
-          <w:b/>
-          <w:sz w:val="36"/>
-          <w:szCs w:val="36"/>
-          <w:lang w:val="en-US"/>
-        </w:rPr>
-        <w:t xml:space="preserve">Quản Lý </w:t>
-      </w:r>
-      <w:r>
-        <w:rPr>
-          <w:b/>
-          <w:sz w:val="36"/>
-          <w:szCs w:val="36"/>
-          <w:lang w:val="en-US"/>
-        </w:rPr>
-        <w:t>phản hồi</w:t>
-      </w:r>
-      <w:r>
-        <w:rPr>
-          <w:b/>
-          <w:sz w:val="36"/>
-          <w:szCs w:val="36"/>
-          <w:lang w:val="en-US"/>
-        </w:rPr>
-        <w:t>:</w:t>
-      </w:r>
-    </w:p>
-    <w:p>
-      <w:pPr>
-        <w:ind w:left="142" w:right="49" w:firstLine="0"/>
-        <w:rPr>
-          <w:b/>
-          <w:sz w:val="36"/>
-          <w:szCs w:val="36"/>
-          <w:lang w:val="en-US"/>
-        </w:rPr>
-      </w:pPr>
-      <w:r>
-        <w:rPr>
-          <w:b/>
-          <w:sz w:val="36"/>
-          <w:szCs w:val="36"/>
-          <w:lang w:val="en-US"/>
-        </w:rPr>
-        <w:t>-use case phản hồi cho nhân viên</w:t>
-      </w:r>
-    </w:p>
-    <w:p>
-      <w:pPr>
-        <w:ind w:left="142" w:right="49" w:firstLine="0"/>
-        <w:rPr>
-          <w:b/>
-          <w:sz w:val="36"/>
-          <w:szCs w:val="36"/>
-          <w:lang w:val="en-US"/>
-        </w:rPr>
-      </w:pPr>
-      <w:r>
-        <w:rPr>
-          <w:noProof/>
-          <w:lang w:val="en-US" w:eastAsia="en-US"/>
-        </w:rPr>
-        <w:drawing>
-          <wp:inline distT="0" distB="0" distL="0" distR="0" wp14:anchorId="1EF4C62D" wp14:editId="6513A42D">
-            <wp:extent cx="5943600" cy="2440305"/>
-            <wp:effectExtent l="0" t="0" r="0" b="0"/>
-            <wp:docPr id="78" name="Picture 78"/>
-            <wp:cNvGraphicFramePr>
-              <a:graphicFrameLocks xmlns:a="http://schemas.openxmlformats.org/drawingml/2006/main" noChangeAspect="1"/>
-            </wp:cNvGraphicFramePr>
-            <a:graphic xmlns:a="http://schemas.openxmlformats.org/drawingml/2006/main">
-              <a:graphicData uri="http://schemas.openxmlformats.org/drawingml/2006/picture">
-                <pic:pic xmlns:pic="http://schemas.openxmlformats.org/drawingml/2006/picture">
-                  <pic:nvPicPr>
-                    <pic:cNvPr id="1" name=""/>
-                    <pic:cNvPicPr/>
-                  </pic:nvPicPr>
-                  <pic:blipFill>
-                    <a:blip r:embed="rId88"/>
-                    <a:stretch>
-                      <a:fillRect/>
-                    </a:stretch>
-                  </pic:blipFill>
-                  <pic:spPr>
-                    <a:xfrm>
-                      <a:off x="0" y="0"/>
                       <a:ext cx="5943600" cy="2440305"/>
                     </a:xfrm>
                     <a:prstGeom prst="rect">
@@ -20184,7 +20110,7 @@
                     <pic:cNvPicPr/>
                   </pic:nvPicPr>
                   <pic:blipFill>
-                    <a:blip r:embed="rId89"/>
+                    <a:blip r:embed="rId87"/>
                     <a:stretch>
                       <a:fillRect/>
                     </a:stretch>
@@ -20789,7 +20715,7 @@
                     <pic:cNvPicPr/>
                   </pic:nvPicPr>
                   <pic:blipFill>
-                    <a:blip r:embed="rId90"/>
+                    <a:blip r:embed="rId88"/>
                     <a:stretch>
                       <a:fillRect/>
                     </a:stretch>
@@ -20866,7 +20792,7 @@
                     <pic:cNvPicPr/>
                   </pic:nvPicPr>
                   <pic:blipFill>
-                    <a:blip r:embed="rId91"/>
+                    <a:blip r:embed="rId89"/>
                     <a:stretch>
                       <a:fillRect/>
                     </a:stretch>
@@ -20956,7 +20882,7 @@
                     <pic:cNvPicPr/>
                   </pic:nvPicPr>
                   <pic:blipFill>
-                    <a:blip r:embed="rId92"/>
+                    <a:blip r:embed="rId90"/>
                     <a:stretch>
                       <a:fillRect/>
                     </a:stretch>
@@ -21047,7 +20973,7 @@
                     <pic:cNvPicPr/>
                   </pic:nvPicPr>
                   <pic:blipFill>
-                    <a:blip r:embed="rId93"/>
+                    <a:blip r:embed="rId91"/>
                     <a:stretch>
                       <a:fillRect/>
                     </a:stretch>
@@ -21647,7 +21573,7 @@
                     <pic:cNvPicPr/>
                   </pic:nvPicPr>
                   <pic:blipFill>
-                    <a:blip r:embed="rId94"/>
+                    <a:blip r:embed="rId92"/>
                     <a:stretch>
                       <a:fillRect/>
                     </a:stretch>
@@ -21725,6 +21651,170 @@
             <wp:extent cx="5943600" cy="4067175"/>
             <wp:effectExtent l="0" t="0" r="0" b="0"/>
             <wp:docPr id="72" name="Picture 72"/>
+            <wp:cNvGraphicFramePr>
+              <a:graphicFrameLocks xmlns:a="http://schemas.openxmlformats.org/drawingml/2006/main" noChangeAspect="1"/>
+            </wp:cNvGraphicFramePr>
+            <a:graphic xmlns:a="http://schemas.openxmlformats.org/drawingml/2006/main">
+              <a:graphicData uri="http://schemas.openxmlformats.org/drawingml/2006/picture">
+                <pic:pic xmlns:pic="http://schemas.openxmlformats.org/drawingml/2006/picture">
+                  <pic:nvPicPr>
+                    <pic:cNvPr id="1" name=""/>
+                    <pic:cNvPicPr/>
+                  </pic:nvPicPr>
+                  <pic:blipFill>
+                    <a:blip r:embed="rId93"/>
+                    <a:stretch>
+                      <a:fillRect/>
+                    </a:stretch>
+                  </pic:blipFill>
+                  <pic:spPr>
+                    <a:xfrm>
+                      <a:off x="0" y="0"/>
+                      <a:ext cx="5943600" cy="4067175"/>
+                    </a:xfrm>
+                    <a:prstGeom prst="rect">
+                      <a:avLst/>
+                    </a:prstGeom>
+                  </pic:spPr>
+                </pic:pic>
+              </a:graphicData>
+            </a:graphic>
+          </wp:inline>
+        </w:drawing>
+      </w:r>
+    </w:p>
+    <w:p>
+      <w:pPr>
+        <w:pStyle w:val="ListParagraph"/>
+        <w:numPr>
+          <w:ilvl w:val="0"/>
+          <w:numId w:val="36"/>
+        </w:numPr>
+        <w:shd w:val="clear" w:color="auto" w:fill="FFFFFF"/>
+        <w:rPr>
+          <w:rFonts w:eastAsia="Times New Roman"/>
+          <w:b/>
+          <w:sz w:val="26"/>
+          <w:szCs w:val="26"/>
+          <w:lang w:val="en-US" w:eastAsia="zh-CN"/>
+        </w:rPr>
+      </w:pPr>
+      <w:r>
+        <w:rPr>
+          <w:rFonts w:eastAsia="Times New Roman"/>
+          <w:b/>
+          <w:sz w:val="26"/>
+          <w:szCs w:val="26"/>
+          <w:lang w:val="en-US" w:eastAsia="zh-CN"/>
+        </w:rPr>
+        <w:lastRenderedPageBreak/>
+        <w:t>Biểu đồ trình tự xóa đơn hàng</w:t>
+      </w:r>
+    </w:p>
+    <w:p>
+      <w:pPr>
+        <w:pStyle w:val="ListParagraph"/>
+        <w:numPr>
+          <w:ilvl w:val="0"/>
+          <w:numId w:val="36"/>
+        </w:numPr>
+        <w:shd w:val="clear" w:color="auto" w:fill="FFFFFF"/>
+        <w:rPr>
+          <w:rFonts w:eastAsia="Times New Roman"/>
+          <w:b/>
+          <w:sz w:val="26"/>
+          <w:szCs w:val="26"/>
+          <w:lang w:val="en-US" w:eastAsia="zh-CN"/>
+        </w:rPr>
+      </w:pPr>
+      <w:r>
+        <w:rPr>
+          <w:noProof/>
+          <w:lang w:val="en-US" w:eastAsia="en-US"/>
+        </w:rPr>
+        <w:drawing>
+          <wp:inline distT="0" distB="0" distL="0" distR="0" wp14:anchorId="1F6AEE0D" wp14:editId="2896E169">
+            <wp:extent cx="5943600" cy="3698240"/>
+            <wp:effectExtent l="0" t="0" r="0" b="0"/>
+            <wp:docPr id="76" name="Picture 76"/>
+            <wp:cNvGraphicFramePr>
+              <a:graphicFrameLocks xmlns:a="http://schemas.openxmlformats.org/drawingml/2006/main" noChangeAspect="1"/>
+            </wp:cNvGraphicFramePr>
+            <a:graphic xmlns:a="http://schemas.openxmlformats.org/drawingml/2006/main">
+              <a:graphicData uri="http://schemas.openxmlformats.org/drawingml/2006/picture">
+                <pic:pic xmlns:pic="http://schemas.openxmlformats.org/drawingml/2006/picture">
+                  <pic:nvPicPr>
+                    <pic:cNvPr id="1" name=""/>
+                    <pic:cNvPicPr/>
+                  </pic:nvPicPr>
+                  <pic:blipFill>
+                    <a:blip r:embed="rId94"/>
+                    <a:stretch>
+                      <a:fillRect/>
+                    </a:stretch>
+                  </pic:blipFill>
+                  <pic:spPr>
+                    <a:xfrm>
+                      <a:off x="0" y="0"/>
+                      <a:ext cx="5943600" cy="3698240"/>
+                    </a:xfrm>
+                    <a:prstGeom prst="rect">
+                      <a:avLst/>
+                    </a:prstGeom>
+                  </pic:spPr>
+                </pic:pic>
+              </a:graphicData>
+            </a:graphic>
+          </wp:inline>
+        </w:drawing>
+      </w:r>
+    </w:p>
+    <w:p>
+      <w:pPr>
+        <w:pStyle w:val="ListParagraph"/>
+        <w:shd w:val="clear" w:color="auto" w:fill="FFFFFF"/>
+        <w:ind w:firstLine="0"/>
+        <w:rPr>
+          <w:rFonts w:eastAsia="Times New Roman"/>
+          <w:b/>
+          <w:sz w:val="26"/>
+          <w:szCs w:val="26"/>
+          <w:lang w:val="en-US" w:eastAsia="zh-CN"/>
+        </w:rPr>
+      </w:pPr>
+      <w:r>
+        <w:rPr>
+          <w:rFonts w:eastAsia="Times New Roman"/>
+          <w:b/>
+          <w:sz w:val="26"/>
+          <w:szCs w:val="26"/>
+          <w:lang w:val="en-US" w:eastAsia="zh-CN"/>
+        </w:rPr>
+        <w:t>Biểu đồ trình tự tìm kiếm đơn hàng</w:t>
+      </w:r>
+    </w:p>
+    <w:p>
+      <w:pPr>
+        <w:shd w:val="clear" w:color="auto" w:fill="FFFFFF"/>
+        <w:ind w:firstLine="0"/>
+        <w:rPr>
+          <w:rFonts w:eastAsia="Times New Roman"/>
+          <w:b/>
+          <w:sz w:val="26"/>
+          <w:szCs w:val="26"/>
+          <w:lang w:val="en-US" w:eastAsia="zh-CN"/>
+        </w:rPr>
+      </w:pPr>
+      <w:r>
+        <w:rPr>
+          <w:noProof/>
+          <w:lang w:val="en-US" w:eastAsia="en-US"/>
+        </w:rPr>
+        <w:drawing>
+          <wp:inline distT="0" distB="0" distL="0" distR="0" wp14:anchorId="59C8AB21" wp14:editId="76D07DC9">
+            <wp:extent cx="5943600" cy="2914015"/>
+            <wp:effectExtent l="0" t="0" r="0" b="0"/>
+            <wp:docPr id="55" name="Picture 55"/>
             <wp:cNvGraphicFramePr>
               <a:graphicFrameLocks xmlns:a="http://schemas.openxmlformats.org/drawingml/2006/main" noChangeAspect="1"/>
             </wp:cNvGraphicFramePr>
@@ -21744,7 +21834,7 @@
                   <pic:spPr>
                     <a:xfrm>
                       <a:off x="0" y="0"/>
-                      <a:ext cx="5943600" cy="4067175"/>
+                      <a:ext cx="5943600" cy="2914015"/>
                     </a:xfrm>
                     <a:prstGeom prst="rect">
                       <a:avLst/>
@@ -21759,46 +21849,43 @@
     </w:p>
     <w:p>
       <w:pPr>
-        <w:pStyle w:val="ListParagraph"/>
-        <w:numPr>
-          <w:ilvl w:val="0"/>
-          <w:numId w:val="36"/>
-        </w:numPr>
-        <w:shd w:val="clear" w:color="auto" w:fill="FFFFFF"/>
-        <w:rPr>
-          <w:rFonts w:eastAsia="Times New Roman"/>
+        <w:spacing w:before="0"/>
+        <w:ind w:right="49" w:firstLine="0"/>
+        <w:rPr>
           <w:b/>
           <w:sz w:val="26"/>
           <w:szCs w:val="26"/>
-          <w:lang w:val="en-US" w:eastAsia="zh-CN"/>
-        </w:rPr>
-      </w:pPr>
-      <w:r>
-        <w:rPr>
-          <w:rFonts w:eastAsia="Times New Roman"/>
-          <w:b/>
-          <w:sz w:val="26"/>
-          <w:szCs w:val="26"/>
-          <w:lang w:val="en-US" w:eastAsia="zh-CN"/>
-        </w:rPr>
-        <w:lastRenderedPageBreak/>
-        <w:t>Biểu đồ trình tự xóa đơn hàng</w:t>
-      </w:r>
+        </w:rPr>
+      </w:pPr>
     </w:p>
     <w:p>
       <w:pPr>
-        <w:pStyle w:val="ListParagraph"/>
-        <w:numPr>
-          <w:ilvl w:val="0"/>
-          <w:numId w:val="36"/>
-        </w:numPr>
-        <w:shd w:val="clear" w:color="auto" w:fill="FFFFFF"/>
-        <w:rPr>
-          <w:rFonts w:eastAsia="Times New Roman"/>
+        <w:spacing w:before="0"/>
+        <w:ind w:right="49" w:firstLine="0"/>
+        <w:rPr>
           <w:b/>
           <w:sz w:val="26"/>
           <w:szCs w:val="26"/>
-          <w:lang w:val="en-US" w:eastAsia="zh-CN"/>
+        </w:rPr>
+      </w:pPr>
+      <w:r>
+        <w:rPr>
+          <w:b/>
+          <w:sz w:val="26"/>
+          <w:szCs w:val="26"/>
+        </w:rPr>
+        <w:t>Biểu đồ hoạt động đơn hàng</w:t>
+      </w:r>
+    </w:p>
+    <w:p>
+      <w:pPr>
+        <w:spacing w:before="0"/>
+        <w:ind w:right="49" w:firstLine="0"/>
+        <w:rPr>
+          <w:b/>
+          <w:sz w:val="26"/>
+          <w:szCs w:val="26"/>
+          <w:lang w:val="en-US"/>
         </w:rPr>
       </w:pPr>
       <w:r>
@@ -21806,11 +21893,12 @@
           <w:noProof/>
           <w:lang w:val="en-US" w:eastAsia="en-US"/>
         </w:rPr>
+        <w:lastRenderedPageBreak/>
         <w:drawing>
-          <wp:inline distT="0" distB="0" distL="0" distR="0" wp14:anchorId="1F6AEE0D" wp14:editId="2896E169">
-            <wp:extent cx="5943600" cy="3698240"/>
-            <wp:effectExtent l="0" t="0" r="0" b="0"/>
-            <wp:docPr id="76" name="Picture 76"/>
+          <wp:inline distT="0" distB="0" distL="0" distR="0" wp14:anchorId="12A57AD6" wp14:editId="71661C3C">
+            <wp:extent cx="5943600" cy="3844925"/>
+            <wp:effectExtent l="0" t="0" r="0" b="3175"/>
+            <wp:docPr id="61" name="Picture 61"/>
             <wp:cNvGraphicFramePr>
               <a:graphicFrameLocks xmlns:a="http://schemas.openxmlformats.org/drawingml/2006/main" noChangeAspect="1"/>
             </wp:cNvGraphicFramePr>
@@ -21830,7 +21918,7 @@
                   <pic:spPr>
                     <a:xfrm>
                       <a:off x="0" y="0"/>
-                      <a:ext cx="5943600" cy="3698240"/>
+                      <a:ext cx="5943600" cy="3844925"/>
                     </a:xfrm>
                     <a:prstGeom prst="rect">
                       <a:avLst/>
@@ -21845,38 +21933,46 @@
     </w:p>
     <w:p>
       <w:pPr>
-        <w:pStyle w:val="ListParagraph"/>
-        <w:shd w:val="clear" w:color="auto" w:fill="FFFFFF"/>
-        <w:ind w:firstLine="0"/>
-        <w:rPr>
-          <w:rFonts w:eastAsia="Times New Roman"/>
+        <w:spacing w:before="0"/>
+        <w:ind w:right="49" w:firstLine="0"/>
+        <w:rPr>
           <w:b/>
           <w:sz w:val="26"/>
           <w:szCs w:val="26"/>
-          <w:lang w:val="en-US" w:eastAsia="zh-CN"/>
-        </w:rPr>
-      </w:pPr>
-      <w:r>
-        <w:rPr>
-          <w:rFonts w:eastAsia="Times New Roman"/>
-          <w:b/>
-          <w:sz w:val="26"/>
-          <w:szCs w:val="26"/>
-          <w:lang w:val="en-US" w:eastAsia="zh-CN"/>
-        </w:rPr>
-        <w:t>Biểu đồ trình tự tìm kiếm đơn hàng</w:t>
-      </w:r>
+          <w:lang w:val="en-US"/>
+        </w:rPr>
+      </w:pPr>
     </w:p>
     <w:p>
       <w:pPr>
-        <w:shd w:val="clear" w:color="auto" w:fill="FFFFFF"/>
-        <w:ind w:firstLine="0"/>
-        <w:rPr>
-          <w:rFonts w:eastAsia="Times New Roman"/>
+        <w:spacing w:before="0"/>
+        <w:ind w:right="49" w:firstLine="0"/>
+        <w:rPr>
           <w:b/>
           <w:sz w:val="26"/>
           <w:szCs w:val="26"/>
-          <w:lang w:val="en-US" w:eastAsia="zh-CN"/>
+          <w:lang w:val="en-US"/>
+        </w:rPr>
+      </w:pPr>
+      <w:r>
+        <w:rPr>
+          <w:b/>
+          <w:sz w:val="26"/>
+          <w:szCs w:val="26"/>
+          <w:lang w:val="en-US"/>
+        </w:rPr>
+        <w:t>Biểu đồ class thực thể</w:t>
+      </w:r>
+    </w:p>
+    <w:p>
+      <w:pPr>
+        <w:spacing w:before="0"/>
+        <w:ind w:right="49" w:firstLine="0"/>
+        <w:rPr>
+          <w:b/>
+          <w:sz w:val="26"/>
+          <w:szCs w:val="26"/>
+          <w:lang w:val="en-US"/>
         </w:rPr>
       </w:pPr>
       <w:r>
@@ -21885,10 +21981,10 @@
           <w:lang w:val="en-US" w:eastAsia="en-US"/>
         </w:rPr>
         <w:drawing>
-          <wp:inline distT="0" distB="0" distL="0" distR="0" wp14:anchorId="59C8AB21" wp14:editId="76D07DC9">
-            <wp:extent cx="5943600" cy="2914015"/>
+          <wp:inline distT="0" distB="0" distL="0" distR="0" wp14:anchorId="2AABB2AF" wp14:editId="1500003D">
+            <wp:extent cx="5943600" cy="3411855"/>
             <wp:effectExtent l="0" t="0" r="0" b="0"/>
-            <wp:docPr id="55" name="Picture 55"/>
+            <wp:docPr id="10" name="Picture 10"/>
             <wp:cNvGraphicFramePr>
               <a:graphicFrameLocks xmlns:a="http://schemas.openxmlformats.org/drawingml/2006/main" noChangeAspect="1"/>
             </wp:cNvGraphicFramePr>
@@ -21908,176 +22004,6 @@
                   <pic:spPr>
                     <a:xfrm>
                       <a:off x="0" y="0"/>
-                      <a:ext cx="5943600" cy="2914015"/>
-                    </a:xfrm>
-                    <a:prstGeom prst="rect">
-                      <a:avLst/>
-                    </a:prstGeom>
-                  </pic:spPr>
-                </pic:pic>
-              </a:graphicData>
-            </a:graphic>
-          </wp:inline>
-        </w:drawing>
-      </w:r>
-    </w:p>
-    <w:p>
-      <w:pPr>
-        <w:spacing w:before="0"/>
-        <w:ind w:right="49" w:firstLine="0"/>
-        <w:rPr>
-          <w:b/>
-          <w:sz w:val="26"/>
-          <w:szCs w:val="26"/>
-        </w:rPr>
-      </w:pPr>
-    </w:p>
-    <w:p>
-      <w:pPr>
-        <w:spacing w:before="0"/>
-        <w:ind w:right="49" w:firstLine="0"/>
-        <w:rPr>
-          <w:b/>
-          <w:sz w:val="26"/>
-          <w:szCs w:val="26"/>
-        </w:rPr>
-      </w:pPr>
-      <w:r>
-        <w:rPr>
-          <w:b/>
-          <w:sz w:val="26"/>
-          <w:szCs w:val="26"/>
-        </w:rPr>
-        <w:t>Biểu đồ hoạt động đơn hàng</w:t>
-      </w:r>
-    </w:p>
-    <w:p>
-      <w:pPr>
-        <w:spacing w:before="0"/>
-        <w:ind w:right="49" w:firstLine="0"/>
-        <w:rPr>
-          <w:b/>
-          <w:sz w:val="26"/>
-          <w:szCs w:val="26"/>
-          <w:lang w:val="en-US"/>
-        </w:rPr>
-      </w:pPr>
-      <w:r>
-        <w:rPr>
-          <w:noProof/>
-          <w:lang w:val="en-US" w:eastAsia="en-US"/>
-        </w:rPr>
-        <w:lastRenderedPageBreak/>
-        <w:drawing>
-          <wp:inline distT="0" distB="0" distL="0" distR="0" wp14:anchorId="12A57AD6" wp14:editId="71661C3C">
-            <wp:extent cx="5943600" cy="3844925"/>
-            <wp:effectExtent l="0" t="0" r="0" b="3175"/>
-            <wp:docPr id="61" name="Picture 61"/>
-            <wp:cNvGraphicFramePr>
-              <a:graphicFrameLocks xmlns:a="http://schemas.openxmlformats.org/drawingml/2006/main" noChangeAspect="1"/>
-            </wp:cNvGraphicFramePr>
-            <a:graphic xmlns:a="http://schemas.openxmlformats.org/drawingml/2006/main">
-              <a:graphicData uri="http://schemas.openxmlformats.org/drawingml/2006/picture">
-                <pic:pic xmlns:pic="http://schemas.openxmlformats.org/drawingml/2006/picture">
-                  <pic:nvPicPr>
-                    <pic:cNvPr id="1" name=""/>
-                    <pic:cNvPicPr/>
-                  </pic:nvPicPr>
-                  <pic:blipFill>
-                    <a:blip r:embed="rId98"/>
-                    <a:stretch>
-                      <a:fillRect/>
-                    </a:stretch>
-                  </pic:blipFill>
-                  <pic:spPr>
-                    <a:xfrm>
-                      <a:off x="0" y="0"/>
-                      <a:ext cx="5943600" cy="3844925"/>
-                    </a:xfrm>
-                    <a:prstGeom prst="rect">
-                      <a:avLst/>
-                    </a:prstGeom>
-                  </pic:spPr>
-                </pic:pic>
-              </a:graphicData>
-            </a:graphic>
-          </wp:inline>
-        </w:drawing>
-      </w:r>
-    </w:p>
-    <w:p>
-      <w:pPr>
-        <w:spacing w:before="0"/>
-        <w:ind w:right="49" w:firstLine="0"/>
-        <w:rPr>
-          <w:b/>
-          <w:sz w:val="26"/>
-          <w:szCs w:val="26"/>
-          <w:lang w:val="en-US"/>
-        </w:rPr>
-      </w:pPr>
-    </w:p>
-    <w:p>
-      <w:pPr>
-        <w:spacing w:before="0"/>
-        <w:ind w:right="49" w:firstLine="0"/>
-        <w:rPr>
-          <w:b/>
-          <w:sz w:val="26"/>
-          <w:szCs w:val="26"/>
-          <w:lang w:val="en-US"/>
-        </w:rPr>
-      </w:pPr>
-      <w:r>
-        <w:rPr>
-          <w:b/>
-          <w:sz w:val="26"/>
-          <w:szCs w:val="26"/>
-          <w:lang w:val="en-US"/>
-        </w:rPr>
-        <w:t>Biểu đồ class thực thể</w:t>
-      </w:r>
-    </w:p>
-    <w:p>
-      <w:pPr>
-        <w:spacing w:before="0"/>
-        <w:ind w:right="49" w:firstLine="0"/>
-        <w:rPr>
-          <w:b/>
-          <w:sz w:val="26"/>
-          <w:szCs w:val="26"/>
-          <w:lang w:val="en-US"/>
-        </w:rPr>
-      </w:pPr>
-      <w:r>
-        <w:rPr>
-          <w:noProof/>
-          <w:lang w:val="en-US" w:eastAsia="en-US"/>
-        </w:rPr>
-        <w:drawing>
-          <wp:inline distT="0" distB="0" distL="0" distR="0" wp14:anchorId="2AABB2AF" wp14:editId="1500003D">
-            <wp:extent cx="5943600" cy="3411855"/>
-            <wp:effectExtent l="0" t="0" r="0" b="0"/>
-            <wp:docPr id="10" name="Picture 10"/>
-            <wp:cNvGraphicFramePr>
-              <a:graphicFrameLocks xmlns:a="http://schemas.openxmlformats.org/drawingml/2006/main" noChangeAspect="1"/>
-            </wp:cNvGraphicFramePr>
-            <a:graphic xmlns:a="http://schemas.openxmlformats.org/drawingml/2006/main">
-              <a:graphicData uri="http://schemas.openxmlformats.org/drawingml/2006/picture">
-                <pic:pic xmlns:pic="http://schemas.openxmlformats.org/drawingml/2006/picture">
-                  <pic:nvPicPr>
-                    <pic:cNvPr id="1" name=""/>
-                    <pic:cNvPicPr/>
-                  </pic:nvPicPr>
-                  <pic:blipFill>
-                    <a:blip r:embed="rId99"/>
-                    <a:stretch>
-                      <a:fillRect/>
-                    </a:stretch>
-                  </pic:blipFill>
-                  <pic:spPr>
-                    <a:xfrm>
-                      <a:off x="0" y="0"/>
                       <a:ext cx="5943600" cy="3411855"/>
                     </a:xfrm>
                     <a:prstGeom prst="rect">
@@ -22090,8 +22016,6 @@
           </wp:inline>
         </w:drawing>
       </w:r>
-      <w:bookmarkStart w:id="175" w:name="_GoBack"/>
-      <w:bookmarkEnd w:id="175"/>
     </w:p>
     <w:sectPr>
       <w:pgSz w:w="12240" w:h="15840"/>
@@ -22101,293 +22025,6 @@
     </w:sectPr>
   </w:body>
 </w:document>
-</file>
-
-<file path=word/comments.xml><?xml version="1.0" encoding="utf-8"?>
-<w:comments xmlns:wpc="http://schemas.microsoft.com/office/word/2010/wordprocessingCanvas" xmlns:cx="http://schemas.microsoft.com/office/drawing/2014/chartex" xmlns:mc="http://schemas.openxmlformats.org/markup-compatibility/2006" xmlns:o="urn:schemas-microsoft-com:office:office" xmlns:r="http://schemas.openxmlformats.org/officeDocument/2006/relationships" xmlns:m="http://schemas.openxmlformats.org/officeDocument/2006/math" xmlns:v="urn:schemas-microsoft-com:vml" xmlns:wp14="http://schemas.microsoft.com/office/word/2010/wordprocessingDrawing" xmlns:wp="http://schemas.openxmlformats.org/drawingml/2006/wordprocessingDrawing" xmlns:w10="urn:schemas-microsoft-com:office:word" xmlns:w="http://schemas.openxmlformats.org/wordprocessingml/2006/main" xmlns:w14="http://schemas.microsoft.com/office/word/2010/wordml" xmlns:w15="http://schemas.microsoft.com/office/word/2012/wordml" xmlns:w16se="http://schemas.microsoft.com/office/word/2015/wordml/symex" xmlns:wpg="http://schemas.microsoft.com/office/word/2010/wordprocessingGroup" xmlns:wpi="http://schemas.microsoft.com/office/word/2010/wordprocessingInk" xmlns:wne="http://schemas.microsoft.com/office/word/2006/wordml" xmlns:wps="http://schemas.microsoft.com/office/word/2010/wordprocessingShape" mc:Ignorable="w14 w15 w16se wp14">
-  <w:comment w:id="143" w:author="Bá Hảo Nguyễn" w:date="2019-04-28T21:18:00Z" w:initials="BHN">
-    <w:p>
-      <w:pPr>
-        <w:pStyle w:val="CommentText"/>
-        <w:rPr>
-          <w:lang w:val="en-US"/>
-        </w:rPr>
-      </w:pPr>
-      <w:r>
-        <w:rPr>
-          <w:rStyle w:val="CommentReference"/>
-        </w:rPr>
-        <w:annotationRef/>
-      </w:r>
-      <w:r>
-        <w:rPr>
-          <w:lang w:val="en-US"/>
-        </w:rPr>
-        <w:t>Cần đăng nhập để đặt hàng và gửi phản hồi. Thêm nữa anh không hiểu là phản hồi cái gì. Comment bài viết hay đánh giá website. Thanh toán anh không sure mình có thể làm được, vì nó liên quan tới payment.</w:t>
-      </w:r>
-    </w:p>
-  </w:comment>
-  <w:comment w:id="142" w:author="Windows User" w:date="2019-04-29T07:49:00Z" w:initials="WU">
-    <w:p>
-      <w:pPr>
-        <w:pStyle w:val="CommentText"/>
-        <w:rPr>
-          <w:lang w:val="en-US"/>
-        </w:rPr>
-      </w:pPr>
-      <w:r>
-        <w:rPr>
-          <w:rStyle w:val="CommentReference"/>
-        </w:rPr>
-        <w:annotationRef/>
-      </w:r>
-      <w:r>
-        <w:rPr>
-          <w:lang w:val="en-US"/>
-        </w:rPr>
-        <w:t>Phản hồi là khách hàng comment về chất lượng sản phẩm ý a., phần thanh toán thì không phải làm a ạ chỉ cần đặt hàng được là oki a.</w:t>
-      </w:r>
-    </w:p>
-  </w:comment>
-  <w:comment w:id="144" w:author="Bá Hảo Nguyễn" w:date="2019-04-28T21:25:00Z" w:initials="BHN">
-    <w:p>
-      <w:pPr>
-        <w:pStyle w:val="CommentText"/>
-        <w:rPr>
-          <w:lang w:val="en-US"/>
-        </w:rPr>
-      </w:pPr>
-      <w:r>
-        <w:rPr>
-          <w:rStyle w:val="CommentReference"/>
-        </w:rPr>
-        <w:annotationRef/>
-      </w:r>
-      <w:r>
-        <w:rPr>
-          <w:lang w:val="en-US"/>
-        </w:rPr>
-        <w:t>Tìm kiếm sản phẩm nên có thêm xem sản phẩm bài viết.</w:t>
-      </w:r>
-    </w:p>
-    <w:p>
-      <w:pPr>
-        <w:pStyle w:val="CommentText"/>
-        <w:rPr>
-          <w:lang w:val="en-US"/>
-        </w:rPr>
-      </w:pPr>
-      <w:r>
-        <w:rPr>
-          <w:lang w:val="en-US"/>
-        </w:rPr>
-        <w:t>Cập nhật hàng theo anh hiểu là thêm sửa xoá số lượng</w:t>
-      </w:r>
-    </w:p>
-    <w:p>
-      <w:pPr>
-        <w:pStyle w:val="CommentText"/>
-        <w:rPr>
-          <w:lang w:val="en-US"/>
-        </w:rPr>
-      </w:pPr>
-      <w:r>
-        <w:rPr>
-          <w:lang w:val="en-US"/>
-        </w:rPr>
-        <w:t>Thanh toán em sửa lại thành đặt hàng giúp anh. Nó mang nghĩa chung chung, sau này mình không có chức năng thanh toán thì không ai bắt bẻ được mình. Nó không có quan hệ gì với cập nhật hàng nhé.</w:t>
-      </w:r>
-    </w:p>
-  </w:comment>
-  <w:comment w:id="146" w:author="Bá Hảo Nguyễn" w:date="2019-04-28T21:27:00Z" w:initials="BHN">
-    <w:p>
-      <w:pPr>
-        <w:pStyle w:val="CommentText"/>
-        <w:rPr>
-          <w:lang w:val="en-US"/>
-        </w:rPr>
-      </w:pPr>
-      <w:r>
-        <w:rPr>
-          <w:rStyle w:val="CommentReference"/>
-        </w:rPr>
-        <w:annotationRef/>
-      </w:r>
-      <w:r>
-        <w:rPr>
-          <w:lang w:val="en-US"/>
-        </w:rPr>
-        <w:t>Tương tự sửa thanh toán thành đặt hàng. Trong đặt hàng em có thể mở rộng thêm chức năng Thanh toán, ship đến đâu, mã giảm giá v..v Em bỏ cái QL giỏ hàng hay thêm hàng đi nhé. Chỗ này thêm chức năng show hoá đơn là ok.</w:t>
-      </w:r>
-    </w:p>
-  </w:comment>
-  <w:comment w:id="145" w:author="Windows User" w:date="2019-04-29T14:53:00Z" w:initials="WU">
-    <w:p>
-      <w:pPr>
-        <w:pStyle w:val="CommentText"/>
-        <w:rPr>
-          <w:lang w:val="en-US"/>
-        </w:rPr>
-      </w:pPr>
-      <w:r>
-        <w:rPr>
-          <w:rStyle w:val="CommentReference"/>
-        </w:rPr>
-        <w:annotationRef/>
-      </w:r>
-      <w:r>
-        <w:rPr>
-          <w:lang w:val="en-US"/>
-        </w:rPr>
-        <w:t>Vì website này với mục tiêu là bán online và offline, mà e nghĩ cái show hóa đơn thì nên để cho chức năng của nhân viên có đúng k a, nên e chỉ extend thêm thanh toán thôi ạ</w:t>
-      </w:r>
-    </w:p>
-    <w:p>
-      <w:pPr>
-        <w:pStyle w:val="CommentText"/>
-        <w:rPr>
-          <w:lang w:val="en-US"/>
-        </w:rPr>
-      </w:pPr>
-    </w:p>
-  </w:comment>
-  <w:comment w:id="169" w:author="Bá Hảo Nguyễn" w:date="2019-04-28T21:45:00Z" w:initials="BHN">
-    <w:p>
-      <w:pPr>
-        <w:pStyle w:val="CommentText"/>
-      </w:pPr>
-      <w:r>
-        <w:rPr>
-          <w:rStyle w:val="CommentReference"/>
-        </w:rPr>
-        <w:annotationRef/>
-      </w:r>
-      <w:r>
-        <w:t>Em thiếu chức năng thông báo lỗi, có thể thêm chức năng quên mật khẩu em nhé.</w:t>
-      </w:r>
-    </w:p>
-  </w:comment>
-  <w:comment w:id="174" w:author="Bá Hảo Nguyễn" w:date="2019-04-28T22:06:00Z" w:initials="BHN">
-    <w:p>
-      <w:pPr>
-        <w:pStyle w:val="CommentText"/>
-        <w:rPr>
-          <w:lang w:val="en-US"/>
-        </w:rPr>
-      </w:pPr>
-      <w:r>
-        <w:rPr>
-          <w:rStyle w:val="CommentReference"/>
-        </w:rPr>
-        <w:annotationRef/>
-      </w:r>
-      <w:r>
-        <w:t xml:space="preserve">Thêm nằm ở cập nhật nhân viên. </w:t>
-      </w:r>
-      <w:r>
-        <w:rPr>
-          <w:lang w:val="en-US"/>
-        </w:rPr>
-        <w:t>Bỏ chữ danh sách đi em nhé.</w:t>
-      </w:r>
-    </w:p>
-    <w:p>
-      <w:pPr>
-        <w:pStyle w:val="CommentText"/>
-        <w:rPr>
-          <w:lang w:val="en-US"/>
-        </w:rPr>
-      </w:pPr>
-      <w:r>
-        <w:rPr>
-          <w:lang w:val="en-US"/>
-        </w:rPr>
-        <w:t>Sửa cập nhật danh sách sản phẩm đi em. Cho nó là include của Quản lý nhân viên.</w:t>
-      </w:r>
-    </w:p>
-    <w:p>
-      <w:pPr>
-        <w:pStyle w:val="CommentText"/>
-        <w:rPr>
-          <w:lang w:val="en-US"/>
-        </w:rPr>
-      </w:pPr>
-      <w:r>
-        <w:rPr>
-          <w:lang w:val="en-US"/>
-        </w:rPr>
-        <w:t>Thêm một cái include Đăng nhập cho Quản lý nhân viên em nhé. Bắt buộc phải đăng nhập mới Quản lý được.</w:t>
-      </w:r>
-    </w:p>
-    <w:p>
-      <w:pPr>
-        <w:pStyle w:val="CommentText"/>
-        <w:rPr>
-          <w:lang w:val="en-US"/>
-        </w:rPr>
-      </w:pPr>
-      <w:r>
-        <w:rPr>
-          <w:lang w:val="en-US"/>
-        </w:rPr>
-        <w:t>Nếu thêm hoặc xoá lỗi em thêm thông báo lỗi vào nhé. Kiểu như Nhân viên đã có trong danh sách, hoặc không tồn tại.</w:t>
-      </w:r>
-    </w:p>
-  </w:comment>
-  <w:comment w:id="173" w:author="Windows User" w:date="2019-04-29T15:34:00Z" w:initials="WU">
-    <w:p>
-      <w:pPr>
-        <w:pStyle w:val="CommentText"/>
-        <w:rPr>
-          <w:lang w:val="en-US"/>
-        </w:rPr>
-      </w:pPr>
-      <w:r>
-        <w:rPr>
-          <w:rStyle w:val="CommentReference"/>
-        </w:rPr>
-        <w:annotationRef/>
-      </w:r>
-      <w:r>
-        <w:rPr>
-          <w:lang w:val="en-US"/>
-        </w:rPr>
-        <w:t>E đã thêm include đăng nhập, còn nếu thêm hoặc xóa lỗi do k tồn tại nhân viên chẳng hạn thì e nghĩ e nê</w:t>
-      </w:r>
-      <w:r>
-        <w:rPr>
-          <w:lang w:val="en-US"/>
-        </w:rPr>
-        <w:t>n</w:t>
-      </w:r>
-      <w:r>
-        <w:rPr>
-          <w:lang w:val="en-US"/>
-        </w:rPr>
-        <w:t xml:space="preserve"> thể hiện rõ hơn vào biểu đồ trình tự, còn use case theo e nghĩ là nó đưa ra tác nhân có những chức năng chính nào</w:t>
-      </w:r>
-      <w:r>
-        <w:rPr>
-          <w:lang w:val="en-US"/>
-        </w:rPr>
-        <w:t xml:space="preserve"> thôi</w:t>
-      </w:r>
-    </w:p>
-  </w:comment>
-</w:comments>
-</file>
-
-<file path=word/commentsExtended.xml><?xml version="1.0" encoding="utf-8"?>
-<w15:commentsEx xmlns:wpc="http://schemas.microsoft.com/office/word/2010/wordprocessingCanvas" xmlns:cx="http://schemas.microsoft.com/office/drawing/2014/chartex" xmlns:mc="http://schemas.openxmlformats.org/markup-compatibility/2006" xmlns:o="urn:schemas-microsoft-com:office:office" xmlns:r="http://schemas.openxmlformats.org/officeDocument/2006/relationships" xmlns:m="http://schemas.openxmlformats.org/officeDocument/2006/math" xmlns:v="urn:schemas-microsoft-com:vml" xmlns:wp14="http://schemas.microsoft.com/office/word/2010/wordprocessingDrawing" xmlns:wp="http://schemas.openxmlformats.org/drawingml/2006/wordprocessingDrawing" xmlns:w10="urn:schemas-microsoft-com:office:word" xmlns:w="http://schemas.openxmlformats.org/wordprocessingml/2006/main" xmlns:w14="http://schemas.microsoft.com/office/word/2010/wordml" xmlns:w15="http://schemas.microsoft.com/office/word/2012/wordml" xmlns:w16se="http://schemas.microsoft.com/office/word/2015/wordml/symex" xmlns:wpg="http://schemas.microsoft.com/office/word/2010/wordprocessingGroup" xmlns:wpi="http://schemas.microsoft.com/office/word/2010/wordprocessingInk" xmlns:wne="http://schemas.microsoft.com/office/word/2006/wordml" xmlns:wps="http://schemas.microsoft.com/office/word/2010/wordprocessingShape" mc:Ignorable="w14 w15 w16se wp14">
-  <w15:commentEx w15:paraId="75562859" w15:done="0"/>
-  <w15:commentEx w15:paraId="68A6E85A" w15:paraIdParent="75562859" w15:done="0"/>
-  <w15:commentEx w15:paraId="356672E7" w15:done="0"/>
-  <w15:commentEx w15:paraId="3652D0AD" w15:done="0"/>
-  <w15:commentEx w15:paraId="2C023069" w15:paraIdParent="3652D0AD" w15:done="0"/>
-  <w15:commentEx w15:paraId="309BB920" w15:done="0"/>
-  <w15:commentEx w15:paraId="7B718DD9" w15:done="0"/>
-  <w15:commentEx w15:paraId="10836CF7" w15:paraIdParent="7B718DD9" w15:done="0"/>
-</w15:commentsEx>
 </file>
 
 <file path=word/endnotes.xml><?xml version="1.0" encoding="utf-8"?>
@@ -27852,14 +27489,6 @@
     <w:abstractNumId w:val="12"/>
   </w:num>
 </w:numbering>
-</file>
-
-<file path=word/people.xml><?xml version="1.0" encoding="utf-8"?>
-<w15:people xmlns:wpc="http://schemas.microsoft.com/office/word/2010/wordprocessingCanvas" xmlns:cx="http://schemas.microsoft.com/office/drawing/2014/chartex" xmlns:mc="http://schemas.openxmlformats.org/markup-compatibility/2006" xmlns:o="urn:schemas-microsoft-com:office:office" xmlns:r="http://schemas.openxmlformats.org/officeDocument/2006/relationships" xmlns:m="http://schemas.openxmlformats.org/officeDocument/2006/math" xmlns:v="urn:schemas-microsoft-com:vml" xmlns:wp14="http://schemas.microsoft.com/office/word/2010/wordprocessingDrawing" xmlns:wp="http://schemas.openxmlformats.org/drawingml/2006/wordprocessingDrawing" xmlns:w10="urn:schemas-microsoft-com:office:word" xmlns:w="http://schemas.openxmlformats.org/wordprocessingml/2006/main" xmlns:w14="http://schemas.microsoft.com/office/word/2010/wordml" xmlns:w15="http://schemas.microsoft.com/office/word/2012/wordml" xmlns:w16se="http://schemas.microsoft.com/office/word/2015/wordml/symex" xmlns:wpg="http://schemas.microsoft.com/office/word/2010/wordprocessingGroup" xmlns:wpi="http://schemas.microsoft.com/office/word/2010/wordprocessingInk" xmlns:wne="http://schemas.microsoft.com/office/word/2006/wordml" xmlns:wps="http://schemas.microsoft.com/office/word/2010/wordprocessingShape" mc:Ignorable="w14 w15 w16se wp14">
-  <w15:person w15:author="Windows User">
-    <w15:presenceInfo w15:providerId="None" w15:userId="Windows User"/>
-  </w15:person>
-</w15:people>
 </file>
 
 <file path=word/styles.xml><?xml version="1.0" encoding="utf-8"?>

</xml_diff>